<commit_message>
-- RApport -- Web.xml -- Servlet AddComment a finir -- CommentDAO --> ResultState on laisse tomber
</commit_message>
<xml_diff>
--- a/Rapport AAR.docx
+++ b/Rapport AAR.docx
@@ -14,6 +14,7 @@
             <w:docPartUnique/>
           </w:docPartObj>
         </w:sdtPr>
+        <w:sdtEndPr/>
         <w:sdtContent>
           <w:r>
             <w:rPr>
@@ -131,6 +132,7 @@
           <w:dataBinding w:prefixMappings="xmlns:ns0='http://purl.org/dc/elements/1.1/' xmlns:ns1='http://schemas.openxmlformats.org/package/2006/metadata/core-properties' " w:xpath="/ns1:coreProperties[1]/ns0:title[1]" w:storeItemID="{6C3C8BC8-F283-45AE-878A-BAB7291924A1}"/>
           <w:text/>
         </w:sdtPr>
+        <w:sdtEndPr/>
         <w:sdtContent>
           <w:r>
             <w:rPr>
@@ -3447,6 +3449,7 @@
         <w:dataBinding w:prefixMappings="xmlns:ns0='http://purl.org/dc/elements/1.1/' xmlns:ns1='http://schemas.openxmlformats.org/package/2006/metadata/core-properties' " w:xpath="/ns1:coreProperties[1]/ns0:subject[1]" w:storeItemID="{6C3C8BC8-F283-45AE-878A-BAB7291924A1}"/>
         <w:text/>
       </w:sdtPr>
+      <w:sdtEndPr/>
       <w:sdtContent>
         <w:p>
           <w:pPr>
@@ -3477,6 +3480,7 @@
           <w:docPartUnique/>
         </w:docPartObj>
       </w:sdtPr>
+      <w:sdtEndPr/>
       <w:sdtContent>
         <w:p>
           <w:pPr>
@@ -4818,8 +4822,6 @@
           <w:color w:val="auto"/>
         </w:rPr>
       </w:pPr>
-      <w:bookmarkStart w:id="0" w:name="_GoBack"/>
-      <w:bookmarkEnd w:id="0"/>
       <w:r>
         <w:rPr>
           <w:color w:val="auto"/>
@@ -4835,12 +4837,12 @@
           <w:numId w:val="3"/>
         </w:numPr>
       </w:pPr>
-      <w:bookmarkStart w:id="1" w:name="_Toc264841616"/>
+      <w:bookmarkStart w:id="0" w:name="_Toc264841616"/>
       <w:r>
         <w:lastRenderedPageBreak/>
         <w:t>Le projet</w:t>
       </w:r>
-      <w:bookmarkEnd w:id="1"/>
+      <w:bookmarkEnd w:id="0"/>
     </w:p>
     <w:p/>
     <w:p>
@@ -4851,15 +4853,7 @@
         <w:t>La projet consiste à réaliser une application web d’évaluations de produits culturels (</w:t>
       </w:r>
       <w:r>
-        <w:t xml:space="preserve">albums de musique, films ou </w:t>
-      </w:r>
-      <w:proofErr w:type="spellStart"/>
-      <w:r>
-        <w:t>DVDs</w:t>
-      </w:r>
-      <w:proofErr w:type="spellEnd"/>
-      <w:r>
-        <w:t>, jeux vidéo, livres) qui propose à ses utilisateurs de donner leur avis (par des notes et des commentaires) sur de tels produits, récents ou non</w:t>
+        <w:t>albums de musique, films ou DVDs, jeux vidéo, livres) qui propose à ses utilisateurs de donner leur avis (par des notes et des commentaires) sur de tels produits, récents ou non</w:t>
       </w:r>
       <w:r>
         <w:t>.</w:t>
@@ -4902,11 +4896,11 @@
           <w:numId w:val="3"/>
         </w:numPr>
       </w:pPr>
-      <w:bookmarkStart w:id="2" w:name="_Toc264841617"/>
+      <w:bookmarkStart w:id="1" w:name="_Toc264841617"/>
       <w:r>
         <w:t>Organisation du projet</w:t>
       </w:r>
-      <w:bookmarkEnd w:id="2"/>
+      <w:bookmarkEnd w:id="1"/>
     </w:p>
     <w:p/>
     <w:p>
@@ -4917,11 +4911,11 @@
           <w:numId w:val="17"/>
         </w:numPr>
       </w:pPr>
-      <w:bookmarkStart w:id="3" w:name="_Toc264841618"/>
+      <w:bookmarkStart w:id="2" w:name="_Toc264841618"/>
       <w:r>
         <w:t>Organisation du travail</w:t>
       </w:r>
-      <w:bookmarkEnd w:id="3"/>
+      <w:bookmarkEnd w:id="2"/>
     </w:p>
     <w:p/>
     <w:p>
@@ -4932,11 +4926,11 @@
           <w:numId w:val="17"/>
         </w:numPr>
       </w:pPr>
-      <w:bookmarkStart w:id="4" w:name="_Toc264841619"/>
+      <w:bookmarkStart w:id="3" w:name="_Toc264841619"/>
       <w:r>
         <w:t>Présentation de l’équipe</w:t>
       </w:r>
-      <w:bookmarkEnd w:id="4"/>
+      <w:bookmarkEnd w:id="3"/>
     </w:p>
     <w:p/>
     <w:p>
@@ -4951,8 +4945,8 @@
           <w:szCs w:val="24"/>
         </w:rPr>
       </w:pPr>
-      <w:bookmarkStart w:id="5" w:name="_Toc264841407"/>
-      <w:bookmarkStart w:id="6" w:name="_Toc264841620"/>
+      <w:bookmarkStart w:id="4" w:name="_Toc264841407"/>
+      <w:bookmarkStart w:id="5" w:name="_Toc264841620"/>
       <w:r>
         <w:rPr>
           <w:sz w:val="24"/>
@@ -4960,8 +4954,8 @@
         </w:rPr>
         <w:t>Anas AOUAD</w:t>
       </w:r>
+      <w:bookmarkEnd w:id="4"/>
       <w:bookmarkEnd w:id="5"/>
-      <w:bookmarkEnd w:id="6"/>
     </w:p>
     <w:p>
       <w:r>
@@ -4989,39 +4983,22 @@
           <w:szCs w:val="24"/>
         </w:rPr>
       </w:pPr>
-      <w:bookmarkStart w:id="7" w:name="_Toc264841408"/>
-      <w:bookmarkStart w:id="8" w:name="_Toc264841621"/>
+      <w:bookmarkStart w:id="6" w:name="_Toc264841408"/>
+      <w:bookmarkStart w:id="7" w:name="_Toc264841621"/>
       <w:r>
         <w:rPr>
           <w:sz w:val="24"/>
           <w:szCs w:val="24"/>
         </w:rPr>
-        <w:t xml:space="preserve">Mamadou BAH </w:t>
-      </w:r>
-      <w:proofErr w:type="spellStart"/>
-      <w:r>
-        <w:rPr>
-          <w:sz w:val="24"/>
-          <w:szCs w:val="24"/>
-        </w:rPr>
-        <w:t>Sarifou</w:t>
-      </w:r>
+        <w:t>Mamadou BAH Sarifou</w:t>
+      </w:r>
+      <w:bookmarkEnd w:id="6"/>
       <w:bookmarkEnd w:id="7"/>
-      <w:bookmarkEnd w:id="8"/>
-      <w:proofErr w:type="spellEnd"/>
     </w:p>
     <w:p>
       <w:r>
         <w:br/>
-        <w:t xml:space="preserve">Système d’exploitation : Mac OSX </w:t>
-      </w:r>
-      <w:proofErr w:type="spellStart"/>
-      <w:r>
-        <w:t>Mavericks</w:t>
-      </w:r>
-      <w:proofErr w:type="spellEnd"/>
-      <w:r>
-        <w:t xml:space="preserve"> 10.9</w:t>
+        <w:t>Système d’exploitation : Mac OSX Mavericks 10.9</w:t>
       </w:r>
     </w:p>
     <w:p>
@@ -5036,8 +5013,8 @@
           <w:szCs w:val="24"/>
         </w:rPr>
       </w:pPr>
-      <w:bookmarkStart w:id="9" w:name="_Toc264841409"/>
-      <w:bookmarkStart w:id="10" w:name="_Toc264841622"/>
+      <w:bookmarkStart w:id="8" w:name="_Toc264841409"/>
+      <w:bookmarkStart w:id="9" w:name="_Toc264841622"/>
       <w:r>
         <w:rPr>
           <w:sz w:val="24"/>
@@ -5045,8 +5022,8 @@
         </w:rPr>
         <w:t>Shazad KHAN</w:t>
       </w:r>
+      <w:bookmarkEnd w:id="8"/>
       <w:bookmarkEnd w:id="9"/>
-      <w:bookmarkEnd w:id="10"/>
       <w:r>
         <w:rPr>
           <w:sz w:val="24"/>
@@ -5057,15 +5034,7 @@
     </w:p>
     <w:p>
       <w:r>
-        <w:t xml:space="preserve">Système d’exploitation : Mac OSX </w:t>
-      </w:r>
-      <w:proofErr w:type="spellStart"/>
-      <w:r>
-        <w:t>Mavericks</w:t>
-      </w:r>
-      <w:proofErr w:type="spellEnd"/>
-      <w:r>
-        <w:t xml:space="preserve"> 10.9</w:t>
+        <w:t>Système d’exploitation : Mac OSX Mavericks 10.9</w:t>
       </w:r>
     </w:p>
     <w:p/>
@@ -5077,11 +5046,11 @@
           <w:numId w:val="17"/>
         </w:numPr>
       </w:pPr>
-      <w:bookmarkStart w:id="11" w:name="_Toc264841623"/>
+      <w:bookmarkStart w:id="10" w:name="_Toc264841623"/>
       <w:r>
         <w:t>Choix des outils de développement</w:t>
       </w:r>
-      <w:bookmarkEnd w:id="11"/>
+      <w:bookmarkEnd w:id="10"/>
     </w:p>
     <w:p>
       <w:pPr>
@@ -5100,12 +5069,12 @@
           <w:numId w:val="3"/>
         </w:numPr>
       </w:pPr>
-      <w:bookmarkStart w:id="12" w:name="_Toc264841624"/>
+      <w:bookmarkStart w:id="11" w:name="_Toc264841624"/>
       <w:r>
         <w:lastRenderedPageBreak/>
         <w:t>Analyse des besoins et spécifications du projet</w:t>
       </w:r>
-      <w:bookmarkEnd w:id="12"/>
+      <w:bookmarkEnd w:id="11"/>
     </w:p>
     <w:p/>
     <w:p>
@@ -5116,11 +5085,11 @@
           <w:numId w:val="20"/>
         </w:numPr>
       </w:pPr>
-      <w:bookmarkStart w:id="13" w:name="_Toc264841625"/>
+      <w:bookmarkStart w:id="12" w:name="_Toc264841625"/>
       <w:r>
         <w:t>Besoins</w:t>
       </w:r>
-      <w:bookmarkEnd w:id="13"/>
+      <w:bookmarkEnd w:id="12"/>
     </w:p>
     <w:p/>
     <w:p>
@@ -5131,11 +5100,11 @@
           <w:numId w:val="20"/>
         </w:numPr>
       </w:pPr>
-      <w:bookmarkStart w:id="14" w:name="_Toc264841626"/>
+      <w:bookmarkStart w:id="13" w:name="_Toc264841626"/>
       <w:r>
         <w:t>Fonctionnalités</w:t>
       </w:r>
-      <w:bookmarkEnd w:id="14"/>
+      <w:bookmarkEnd w:id="13"/>
     </w:p>
     <w:p/>
     <w:p>
@@ -5146,34 +5115,21 @@
           <w:numId w:val="20"/>
         </w:numPr>
       </w:pPr>
-      <w:bookmarkStart w:id="15" w:name="_Toc264841627"/>
+      <w:bookmarkStart w:id="14" w:name="_Toc264841627"/>
       <w:r>
         <w:t>Spécifications techniques</w:t>
       </w:r>
       <w:r>
         <w:t> : technologies retenues</w:t>
       </w:r>
-      <w:bookmarkEnd w:id="15"/>
+      <w:bookmarkEnd w:id="14"/>
     </w:p>
     <w:p>
       <w:r>
-        <w:t>= JEE/</w:t>
-      </w:r>
-      <w:proofErr w:type="spellStart"/>
-      <w:r>
-        <w:t>AppEngine</w:t>
-      </w:r>
-      <w:proofErr w:type="spellEnd"/>
-      <w:r>
-        <w:t xml:space="preserve">/HTML 5/ JSP / CSS3 / JS / JQUERY / </w:t>
-      </w:r>
-      <w:proofErr w:type="spellStart"/>
-      <w:r>
-        <w:t>RestFull</w:t>
-      </w:r>
-      <w:proofErr w:type="spellEnd"/>
-      <w:r>
-        <w:t xml:space="preserve"> </w:t>
+        <w:t>= JEE/AppEngine</w:t>
+      </w:r>
+      <w:r>
+        <w:t xml:space="preserve">/HTML 5/ JSP / CSS3 / JS / JQUERY / RestFull </w:t>
       </w:r>
     </w:p>
     <w:p>
@@ -5206,15 +5162,7 @@
         <w:jc w:val="both"/>
       </w:pPr>
       <w:r>
-        <w:t xml:space="preserve">Environnement de développement optimisé pour les applications web </w:t>
-      </w:r>
-      <w:proofErr w:type="spellStart"/>
-      <w:r>
-        <w:t>developpés</w:t>
-      </w:r>
-      <w:proofErr w:type="spellEnd"/>
-      <w:r>
-        <w:t xml:space="preserve"> en  JEE.</w:t>
+        <w:t>Environnement de développement optimisé pour les applications web developpés en  JEE.</w:t>
       </w:r>
     </w:p>
     <w:p>
@@ -5233,21 +5181,7 @@
         <w:rPr>
           <w:u w:val="single"/>
         </w:rPr>
-        <w:t xml:space="preserve">Google </w:t>
-      </w:r>
-      <w:proofErr w:type="spellStart"/>
-      <w:r>
-        <w:rPr>
-          <w:u w:val="single"/>
-        </w:rPr>
-        <w:t>AppEngine</w:t>
-      </w:r>
-      <w:proofErr w:type="spellEnd"/>
-      <w:r>
-        <w:rPr>
-          <w:u w:val="single"/>
-        </w:rPr>
-        <w:t xml:space="preserve"> Server 1.9.5 </w:t>
+        <w:t xml:space="preserve">Google AppEngine Server 1.9.5 </w:t>
       </w:r>
       <w:r>
         <w:rPr>
@@ -5277,13 +5211,8 @@
         <w:t>SVN</w:t>
       </w:r>
       <w:r>
-        <w:t xml:space="preserve"> + schéma </w:t>
-      </w:r>
-      <w:proofErr w:type="spellStart"/>
-      <w:r>
-        <w:t>svn</w:t>
-      </w:r>
-      <w:proofErr w:type="spellEnd"/>
+        <w:t xml:space="preserve"> + schéma svn</w:t>
+      </w:r>
     </w:p>
     <w:p>
       <w:pPr>
@@ -5318,13 +5247,8 @@
         <w:jc w:val="both"/>
       </w:pPr>
       <w:r>
-        <w:t xml:space="preserve">API </w:t>
-      </w:r>
-      <w:proofErr w:type="spellStart"/>
-      <w:r>
-        <w:t>Restfull</w:t>
-      </w:r>
-      <w:proofErr w:type="spellEnd"/>
+        <w:t>API Restfull</w:t>
+      </w:r>
     </w:p>
     <w:p>
       <w:pPr>
@@ -5339,11 +5263,11 @@
           <w:numId w:val="20"/>
         </w:numPr>
       </w:pPr>
-      <w:bookmarkStart w:id="16" w:name="_Toc264841628"/>
+      <w:bookmarkStart w:id="15" w:name="_Toc264841628"/>
       <w:r>
         <w:t>Architecture de l’application</w:t>
       </w:r>
-      <w:bookmarkEnd w:id="16"/>
+      <w:bookmarkEnd w:id="15"/>
     </w:p>
     <w:p>
       <w:pPr>
@@ -5433,44 +5357,26 @@
       <w:r>
         <w:t xml:space="preserve"> </w:t>
       </w:r>
-      <w:proofErr w:type="gramStart"/>
-      <w:r>
-        <w:t>schéma</w:t>
-      </w:r>
-      <w:proofErr w:type="gramEnd"/>
-      <w:r>
-        <w:t xml:space="preserve"> appli </w:t>
+      <w:r>
+        <w:t xml:space="preserve">schéma appli </w:t>
       </w:r>
       <w:r>
         <w:t>en ligne</w:t>
       </w:r>
       <w:r>
-        <w:t xml:space="preserve"> (</w:t>
-      </w:r>
-      <w:proofErr w:type="spellStart"/>
-      <w:r>
-        <w:t>GAPPEngine</w:t>
-      </w:r>
-      <w:proofErr w:type="spellEnd"/>
-      <w:r>
-        <w:t xml:space="preserve">) + Architecture Servlet JSP </w:t>
-      </w:r>
-      <w:r>
-        <w:t xml:space="preserve">+ récupération </w:t>
-      </w:r>
-      <w:proofErr w:type="spellStart"/>
-      <w:r>
-        <w:t>restfull</w:t>
-      </w:r>
-      <w:proofErr w:type="spellEnd"/>
-      <w:r>
-        <w:t xml:space="preserve"> api </w:t>
-      </w:r>
-      <w:proofErr w:type="spellStart"/>
-      <w:r>
-        <w:t>tomato</w:t>
-      </w:r>
-      <w:proofErr w:type="spellEnd"/>
+        <w:t xml:space="preserve"> (GAPPEngine) </w:t>
+      </w:r>
+      <w:r>
+        <w:t>+ Cron tâche planifié en fond</w:t>
+      </w:r>
+      <w:bookmarkStart w:id="16" w:name="_GoBack"/>
+      <w:bookmarkEnd w:id="16"/>
+      <w:r>
+        <w:t xml:space="preserve">+ Architecture Servlet JSP </w:t>
+      </w:r>
+      <w:r>
+        <w:t>+ récupération restfull api tomato</w:t>
+      </w:r>
     </w:p>
     <w:p>
       <w:pPr>
@@ -5581,15 +5487,7 @@
         <w:t xml:space="preserve">Pour démarrer le projet, on </w:t>
       </w:r>
       <w:r>
-        <w:t>crée un projet de type « </w:t>
-      </w:r>
-      <w:proofErr w:type="spellStart"/>
-      <w:r>
-        <w:t>Maven</w:t>
-      </w:r>
-      <w:proofErr w:type="spellEnd"/>
-      <w:r>
-        <w:t xml:space="preserve"> » </w:t>
+        <w:t xml:space="preserve">crée un projet de type « Maven » </w:t>
       </w:r>
       <w:r>
         <w:t>avec l’</w:t>
@@ -5719,7 +5617,7 @@
       <w:rPr>
         <w:noProof/>
       </w:rPr>
-      <w:t>1</w:t>
+      <w:t>3</w:t>
     </w:r>
     <w:r>
       <w:rPr>
@@ -5862,6 +5760,7 @@
           <w:calendar w:val="gregorian"/>
         </w:date>
       </w:sdtPr>
+      <w:sdtEndPr/>
       <w:sdtContent>
         <w:r>
           <w:t>29/03/2014</w:t>
@@ -10727,7 +10626,7 @@
 </file>
 
 <file path=customXml/itemProps6.xml><?xml version="1.0" encoding="utf-8"?>
-<ds:datastoreItem xmlns:ds="http://schemas.openxmlformats.org/officeDocument/2006/customXml" ds:itemID="{7EF11D82-389E-BB49-84F7-ACEBFC79DCB0}">
+<ds:datastoreItem xmlns:ds="http://schemas.openxmlformats.org/officeDocument/2006/customXml" ds:itemID="{FEBCD72C-3114-FE4E-8F2F-F525B36A61F1}">
   <ds:schemaRefs>
     <ds:schemaRef ds:uri="http://schemas.openxmlformats.org/officeDocument/2006/bibliography"/>
   </ds:schemaRefs>

</xml_diff>

<commit_message>
-- MAJ du rapport V2
</commit_message>
<xml_diff>
--- a/Rapport AAR.docx
+++ b/Rapport AAR.docx
@@ -1779,15 +1779,7 @@
         <w:t>La projet consiste à réaliser une application web d’évaluations de produits culturels (</w:t>
       </w:r>
       <w:r>
-        <w:t xml:space="preserve">albums de musique, films ou </w:t>
-      </w:r>
-      <w:proofErr w:type="spellStart"/>
-      <w:r>
-        <w:t>DVDs</w:t>
-      </w:r>
-      <w:proofErr w:type="spellEnd"/>
-      <w:r>
-        <w:t>, jeux vidéo, livres) qui propose à ses utilisateurs de donner leur avis (par des notes et des commentaires) sur de tels produits, récents ou non</w:t>
+        <w:t>albums de musique, films ou DVDs, jeux vidéo, livres) qui propose à ses utilisateurs de donner leur avis (par des notes et des commentaires) sur de tels produits, récents ou non</w:t>
       </w:r>
       <w:r>
         <w:t>.</w:t>
@@ -1931,7 +1923,23 @@
           <w:sz w:val="24"/>
           <w:szCs w:val="24"/>
         </w:rPr>
-        <w:t>comprendre le principe d’un site de vente aux enchères. Ensuite, nous avons étudié de manière précise les</w:t>
+        <w:t>comprendre le principe d’un site</w:t>
+      </w:r>
+      <w:r>
+        <w:rPr>
+          <w:rFonts w:ascii="Times New Roman" w:eastAsia="Calibri" w:hAnsi="Times New Roman"/>
+          <w:sz w:val="24"/>
+          <w:szCs w:val="24"/>
+        </w:rPr>
+        <w:t xml:space="preserve"> d’évaluations de produits culturel</w:t>
+      </w:r>
+      <w:r>
+        <w:rPr>
+          <w:rFonts w:ascii="Times New Roman" w:eastAsia="Calibri" w:hAnsi="Times New Roman"/>
+          <w:sz w:val="24"/>
+          <w:szCs w:val="24"/>
+        </w:rPr>
+        <w:t>. Ensuite, nous avons étudié de manière précise les</w:t>
       </w:r>
       <w:r>
         <w:rPr>
@@ -2011,7 +2019,23 @@
           <w:sz w:val="24"/>
           <w:szCs w:val="24"/>
         </w:rPr>
-        <w:t>l’application. Puis nous nous sommes répartis les tâches en fonction des couches de</w:t>
+        <w:t>l’application</w:t>
+      </w:r>
+      <w:r>
+        <w:rPr>
+          <w:rFonts w:ascii="Times New Roman" w:eastAsia="Calibri" w:hAnsi="Times New Roman"/>
+          <w:sz w:val="24"/>
+          <w:szCs w:val="24"/>
+        </w:rPr>
+        <w:t xml:space="preserve"> en fonction du cahier des charges</w:t>
+      </w:r>
+      <w:r>
+        <w:rPr>
+          <w:rFonts w:ascii="Times New Roman" w:eastAsia="Calibri" w:hAnsi="Times New Roman"/>
+          <w:sz w:val="24"/>
+          <w:szCs w:val="24"/>
+        </w:rPr>
+        <w:t>. Puis nous nous sommes répartis les tâches en fonction des couches de</w:t>
       </w:r>
       <w:r>
         <w:rPr>
@@ -2067,43 +2091,7 @@
           <w:sz w:val="24"/>
           <w:szCs w:val="24"/>
         </w:rPr>
-        <w:t xml:space="preserve"> Pour la gestion de versions de code source, nous avons publié nos sources sur un </w:t>
-      </w:r>
-      <w:proofErr w:type="spellStart"/>
-      <w:r>
-        <w:rPr>
-          <w:rFonts w:ascii="Times New Roman" w:eastAsia="Calibri" w:hAnsi="Times New Roman"/>
-          <w:sz w:val="24"/>
-          <w:szCs w:val="24"/>
-        </w:rPr>
-        <w:t>repository</w:t>
-      </w:r>
-      <w:proofErr w:type="spellEnd"/>
-      <w:r>
-        <w:rPr>
-          <w:rFonts w:ascii="Times New Roman" w:eastAsia="Calibri" w:hAnsi="Times New Roman"/>
-          <w:sz w:val="24"/>
-          <w:szCs w:val="24"/>
-        </w:rPr>
-        <w:t xml:space="preserve"> « Google Project </w:t>
-      </w:r>
-      <w:proofErr w:type="spellStart"/>
-      <w:r>
-        <w:rPr>
-          <w:rFonts w:ascii="Times New Roman" w:eastAsia="Calibri" w:hAnsi="Times New Roman"/>
-          <w:sz w:val="24"/>
-          <w:szCs w:val="24"/>
-        </w:rPr>
-        <w:t>Hosting</w:t>
-      </w:r>
-      <w:proofErr w:type="spellEnd"/>
-      <w:r>
-        <w:rPr>
-          <w:rFonts w:ascii="Times New Roman" w:eastAsia="Calibri" w:hAnsi="Times New Roman"/>
-          <w:sz w:val="24"/>
-          <w:szCs w:val="24"/>
-        </w:rPr>
-        <w:t xml:space="preserve"> » et utilisé SVN. </w:t>
+        <w:t xml:space="preserve"> Pour la gestion de versions de code source, nous avons publié nos sources sur un repository « Google Project Hosting » et utilisé SVN. </w:t>
       </w:r>
     </w:p>
     <w:p>
@@ -2178,19 +2166,10 @@
           <w:sz w:val="24"/>
           <w:szCs w:val="24"/>
         </w:rPr>
-        <w:t xml:space="preserve">Mamadou BAH </w:t>
-      </w:r>
-      <w:proofErr w:type="spellStart"/>
-      <w:r>
-        <w:rPr>
-          <w:sz w:val="24"/>
-          <w:szCs w:val="24"/>
-        </w:rPr>
-        <w:t>Sarifou</w:t>
+        <w:t>Mamadou BAH Sarifou</w:t>
       </w:r>
       <w:bookmarkEnd w:id="6"/>
       <w:bookmarkEnd w:id="7"/>
-      <w:proofErr w:type="spellEnd"/>
     </w:p>
     <w:p>
       <w:pPr>
@@ -2257,7 +2236,6 @@
           <w:sz w:val="24"/>
           <w:szCs w:val="24"/>
         </w:rPr>
-        <w:lastRenderedPageBreak/>
         <w:t>Shazad KHAN</w:t>
       </w:r>
       <w:bookmarkEnd w:id="8"/>
@@ -2296,31 +2274,7 @@
           <w:sz w:val="24"/>
           <w:szCs w:val="24"/>
         </w:rPr>
-        <w:t>en programmation de site web et d’administration de parc informatique</w:t>
-      </w:r>
-      <w:r>
-        <w:rPr>
-          <w:rFonts w:ascii="Times New Roman" w:hAnsi="Times New Roman"/>
-          <w:sz w:val="24"/>
-          <w:szCs w:val="24"/>
-        </w:rPr>
-        <w:t xml:space="preserve"> </w:t>
-      </w:r>
-      <w:r>
-        <w:rPr>
-          <w:rFonts w:ascii="Times New Roman" w:hAnsi="Times New Roman"/>
-          <w:sz w:val="24"/>
-          <w:szCs w:val="24"/>
-        </w:rPr>
-        <w:t>chez CAHOUET</w:t>
-      </w:r>
-      <w:r>
-        <w:rPr>
-          <w:rFonts w:ascii="Times New Roman" w:hAnsi="Times New Roman"/>
-          <w:sz w:val="24"/>
-          <w:szCs w:val="24"/>
-        </w:rPr>
-        <w:t xml:space="preserve">, spécialisé dans la vente de matériels de régulation de pression pour les fluides (gaz et liquides), </w:t>
+        <w:t xml:space="preserve">en programmation de site web et d’administration de parc informatique chez CAHOUET, spécialisé dans la vente de matériels de régulation de pression pour les fluides (gaz et liquides), </w:t>
       </w:r>
       <w:r>
         <w:rPr>
@@ -2362,8 +2316,6 @@
         </w:rPr>
         <w:t xml:space="preserve"> sa mission chez CAHOUET.</w:t>
       </w:r>
-      <w:bookmarkStart w:id="10" w:name="_GoBack"/>
-      <w:bookmarkEnd w:id="10"/>
     </w:p>
     <w:p/>
     <w:p>
@@ -2374,18 +2326,25 @@
           <w:numId w:val="17"/>
         </w:numPr>
       </w:pPr>
-      <w:bookmarkStart w:id="11" w:name="_Toc264841623"/>
+      <w:bookmarkStart w:id="10" w:name="_Toc264841623"/>
       <w:r>
         <w:t>Choix des outils de développement</w:t>
       </w:r>
-      <w:bookmarkEnd w:id="11"/>
+      <w:bookmarkEnd w:id="10"/>
     </w:p>
     <w:p>
       <w:pPr>
         <w:pStyle w:val="Heading2"/>
       </w:pPr>
     </w:p>
-    <w:p/>
+    <w:p>
+      <w:r>
+        <w:rPr>
+          <w:rFonts w:eastAsia="Calibri"/>
+        </w:rPr>
+        <w:t>Nous avons utilisé les technologies JSP et Servlets</w:t>
+      </w:r>
+    </w:p>
     <w:p/>
     <w:p/>
     <w:p/>
@@ -2397,11 +2356,11 @@
           <w:numId w:val="3"/>
         </w:numPr>
       </w:pPr>
-      <w:bookmarkStart w:id="12" w:name="_Toc264841624"/>
+      <w:bookmarkStart w:id="11" w:name="_Toc264841624"/>
       <w:r>
         <w:t>Analyse des besoins et spécifications du projet</w:t>
       </w:r>
-      <w:bookmarkEnd w:id="12"/>
+      <w:bookmarkEnd w:id="11"/>
     </w:p>
     <w:p/>
     <w:p>
@@ -2412,13 +2371,123 @@
           <w:numId w:val="20"/>
         </w:numPr>
       </w:pPr>
-      <w:bookmarkStart w:id="13" w:name="_Toc264841625"/>
+      <w:bookmarkStart w:id="12" w:name="_Toc264841625"/>
       <w:r>
         <w:t>Besoins</w:t>
       </w:r>
-      <w:bookmarkEnd w:id="13"/>
+      <w:bookmarkEnd w:id="12"/>
     </w:p>
     <w:p/>
+    <w:p>
+      <w:pPr>
+        <w:pStyle w:val="ListParagraph"/>
+        <w:numPr>
+          <w:ilvl w:val="0"/>
+          <w:numId w:val="15"/>
+        </w:numPr>
+      </w:pPr>
+      <w:r>
+        <w:t>L’administrateur : L’administrateur aura pour rôle de gérer le peuplement de la base de donnée qui sera en fait géré par tâche « cron ».</w:t>
+      </w:r>
+    </w:p>
+    <w:p>
+      <w:pPr>
+        <w:pStyle w:val="ListParagraph"/>
+      </w:pPr>
+    </w:p>
+    <w:p>
+      <w:pPr>
+        <w:pStyle w:val="ListParagraph"/>
+        <w:numPr>
+          <w:ilvl w:val="0"/>
+          <w:numId w:val="15"/>
+        </w:numPr>
+      </w:pPr>
+      <w:r>
+        <w:t xml:space="preserve">Le membre : </w:t>
+      </w:r>
+      <w:r>
+        <w:t xml:space="preserve">Accède </w:t>
+      </w:r>
+      <w:r>
+        <w:t>à la page d’accueil avec les derniers</w:t>
+      </w:r>
+      <w:r>
+        <w:t xml:space="preserve"> produits culturels </w:t>
+      </w:r>
+      <w:r>
+        <w:t>et un accès</w:t>
+      </w:r>
+      <w:r>
+        <w:t xml:space="preserve"> </w:t>
+      </w:r>
+      <w:r>
+        <w:t xml:space="preserve">à </w:t>
+      </w:r>
+      <w:r>
+        <w:t>une fiche détaillé par produit, peut évaluer un produit et ajouter un commentaire. Il accède aux commentaires sur les produits culturels et à tous ses commentaires.</w:t>
+      </w:r>
+      <w:r>
+        <w:br/>
+      </w:r>
+    </w:p>
+    <w:p>
+      <w:pPr>
+        <w:pStyle w:val="ListParagraph"/>
+        <w:numPr>
+          <w:ilvl w:val="0"/>
+          <w:numId w:val="15"/>
+        </w:numPr>
+      </w:pPr>
+      <w:r>
+        <w:t>Le visiteur :</w:t>
+      </w:r>
+      <w:r>
+        <w:t xml:space="preserve"> Accède à la page d’accueil </w:t>
+      </w:r>
+      <w:r>
+        <w:t>et</w:t>
+      </w:r>
+      <w:r>
+        <w:t xml:space="preserve"> à la page </w:t>
+      </w:r>
+      <w:r>
+        <w:t>détaillé des produits culturels mais ne peut que visiter le site, ne peut pas évaluer</w:t>
+      </w:r>
+      <w:r>
+        <w:t xml:space="preserve"> un produit.</w:t>
+      </w:r>
+    </w:p>
+    <w:p>
+      <w:pPr>
+        <w:pStyle w:val="ListParagraph"/>
+      </w:pPr>
+    </w:p>
+    <w:p>
+      <w:pPr>
+        <w:pStyle w:val="ListParagraph"/>
+      </w:pPr>
+    </w:p>
+    <w:p>
+      <w:pPr>
+        <w:pStyle w:val="ListParagraph"/>
+      </w:pPr>
+    </w:p>
+    <w:p>
+      <w:pPr>
+        <w:pStyle w:val="ListParagraph"/>
+      </w:pPr>
+    </w:p>
+    <w:p>
+      <w:pPr>
+        <w:pStyle w:val="ListParagraph"/>
+      </w:pPr>
+    </w:p>
+    <w:p>
+      <w:pPr>
+        <w:pStyle w:val="ListParagraph"/>
+      </w:pPr>
+    </w:p>
     <w:p>
       <w:pPr>
         <w:pStyle w:val="Heading2"/>
@@ -2427,13 +2496,135 @@
           <w:numId w:val="20"/>
         </w:numPr>
       </w:pPr>
-      <w:bookmarkStart w:id="14" w:name="_Toc264841626"/>
-      <w:r>
+      <w:bookmarkStart w:id="13" w:name="_Toc264841626"/>
+      <w:r>
+        <w:lastRenderedPageBreak/>
         <w:t>Fonctionnalités</w:t>
       </w:r>
-      <w:bookmarkEnd w:id="14"/>
+      <w:bookmarkEnd w:id="13"/>
     </w:p>
-    <w:p/>
+    <w:p>
+      <w:pPr>
+        <w:pStyle w:val="NormalWeb"/>
+        <w:spacing w:after="0" w:line="360" w:lineRule="auto"/>
+        <w:jc w:val="both"/>
+        <w:rPr>
+          <w:rFonts w:asciiTheme="minorHAnsi" w:eastAsiaTheme="minorEastAsia" w:hAnsiTheme="minorHAnsi" w:cstheme="minorBidi"/>
+          <w:color w:val="2C2C2C" w:themeColor="text2" w:themeShade="BF"/>
+          <w:sz w:val="22"/>
+          <w:szCs w:val="20"/>
+          <w:lang w:eastAsia="en-US"/>
+        </w:rPr>
+      </w:pPr>
+      <w:bookmarkStart w:id="14" w:name="_Toc264841627"/>
+    </w:p>
+    <w:p>
+      <w:pPr>
+        <w:pStyle w:val="NormalWeb"/>
+        <w:spacing w:after="0" w:line="360" w:lineRule="auto"/>
+        <w:jc w:val="both"/>
+      </w:pPr>
+      <w:r>
+        <w:t>Dè</w:t>
+      </w:r>
+      <w:r>
+        <w:t xml:space="preserve">s lors </w:t>
+      </w:r>
+      <w:r>
+        <w:t>nous pouvons établir les différentes fonctionnalités qui nous permettent de cibler plus précisément la solution la plus adaptée et de répondre au mieux aux besoins et contraintes imposés pour la réalisation de ce projet :</w:t>
+      </w:r>
+    </w:p>
+    <w:p>
+      <w:pPr>
+        <w:pStyle w:val="NormalWeb"/>
+        <w:numPr>
+          <w:ilvl w:val="0"/>
+          <w:numId w:val="25"/>
+        </w:numPr>
+        <w:spacing w:after="0" w:line="360" w:lineRule="auto"/>
+        <w:jc w:val="both"/>
+      </w:pPr>
+      <w:r>
+        <w:t>Gérer les produits culturels</w:t>
+      </w:r>
+    </w:p>
+    <w:p>
+      <w:pPr>
+        <w:pStyle w:val="NormalWeb"/>
+        <w:numPr>
+          <w:ilvl w:val="0"/>
+          <w:numId w:val="25"/>
+        </w:numPr>
+        <w:spacing w:after="0" w:line="360" w:lineRule="auto"/>
+        <w:jc w:val="both"/>
+      </w:pPr>
+      <w:r>
+        <w:t>Ajouter une évaluation à un produit</w:t>
+      </w:r>
+    </w:p>
+    <w:p>
+      <w:pPr>
+        <w:pStyle w:val="NormalWeb"/>
+        <w:numPr>
+          <w:ilvl w:val="0"/>
+          <w:numId w:val="25"/>
+        </w:numPr>
+        <w:spacing w:after="0" w:line="360" w:lineRule="auto"/>
+        <w:jc w:val="both"/>
+      </w:pPr>
+      <w:r>
+        <w:t>Ajouter un commentaire à un produit</w:t>
+      </w:r>
+    </w:p>
+    <w:p>
+      <w:pPr>
+        <w:pStyle w:val="NormalWeb"/>
+        <w:numPr>
+          <w:ilvl w:val="0"/>
+          <w:numId w:val="25"/>
+        </w:numPr>
+        <w:spacing w:after="0" w:line="360" w:lineRule="auto"/>
+        <w:jc w:val="both"/>
+      </w:pPr>
+      <w:r>
+        <w:t>Afficher la liste des commentaires sur un produit</w:t>
+      </w:r>
+    </w:p>
+    <w:p>
+      <w:pPr>
+        <w:pStyle w:val="NormalWeb"/>
+        <w:numPr>
+          <w:ilvl w:val="0"/>
+          <w:numId w:val="25"/>
+        </w:numPr>
+        <w:spacing w:after="0" w:line="360" w:lineRule="auto"/>
+        <w:jc w:val="both"/>
+      </w:pPr>
+      <w:r>
+        <w:t>Afficher la liste de ses commentaires</w:t>
+      </w:r>
+    </w:p>
+    <w:p>
+      <w:pPr>
+        <w:pStyle w:val="NormalWeb"/>
+        <w:numPr>
+          <w:ilvl w:val="0"/>
+          <w:numId w:val="25"/>
+        </w:numPr>
+        <w:spacing w:after="0" w:line="360" w:lineRule="auto"/>
+        <w:jc w:val="both"/>
+      </w:pPr>
+      <w:r>
+        <w:t>Connexion utilisateur</w:t>
+      </w:r>
+    </w:p>
+    <w:p>
+      <w:pPr>
+        <w:pStyle w:val="NormalWeb"/>
+        <w:spacing w:after="0" w:line="360" w:lineRule="auto"/>
+        <w:jc w:val="both"/>
+      </w:pPr>
+    </w:p>
     <w:p>
       <w:pPr>
         <w:pStyle w:val="Heading2"/>
@@ -2442,34 +2633,20 @@
           <w:numId w:val="20"/>
         </w:numPr>
       </w:pPr>
-      <w:bookmarkStart w:id="15" w:name="_Toc264841627"/>
       <w:r>
         <w:t>Spécifications techniques</w:t>
       </w:r>
       <w:r>
         <w:t> : technologies retenues</w:t>
       </w:r>
-      <w:bookmarkEnd w:id="15"/>
+      <w:bookmarkEnd w:id="14"/>
     </w:p>
     <w:p>
       <w:r>
-        <w:t>= JEE/</w:t>
-      </w:r>
-      <w:proofErr w:type="spellStart"/>
-      <w:r>
-        <w:t>AppEngine</w:t>
-      </w:r>
-      <w:proofErr w:type="spellEnd"/>
-      <w:r>
-        <w:t xml:space="preserve">/HTML 5/ JSP / CSS3 / JS / JQUERY / </w:t>
-      </w:r>
-      <w:proofErr w:type="spellStart"/>
-      <w:r>
-        <w:t>RestFull</w:t>
-      </w:r>
-      <w:proofErr w:type="spellEnd"/>
-      <w:r>
-        <w:t xml:space="preserve"> </w:t>
+        <w:t>= JEE/AppEngine</w:t>
+      </w:r>
+      <w:r>
+        <w:t xml:space="preserve">/HTML 5/ JSP / CSS3 / JS / JQUERY / RestFull </w:t>
       </w:r>
     </w:p>
     <w:p>
@@ -2488,7 +2665,13 @@
         <w:rPr>
           <w:u w:val="single"/>
         </w:rPr>
-        <w:t xml:space="preserve">Eclipse JEE </w:t>
+        <w:t>Java</w:t>
+      </w:r>
+      <w:r>
+        <w:rPr>
+          <w:u w:val="single"/>
+        </w:rPr>
+        <w:t xml:space="preserve">EE </w:t>
       </w:r>
       <w:r>
         <w:rPr>
@@ -2502,17 +2685,465 @@
         <w:jc w:val="both"/>
       </w:pPr>
       <w:r>
-        <w:t xml:space="preserve">Environnement de développement optimisé pour les applications web </w:t>
-      </w:r>
-      <w:proofErr w:type="spellStart"/>
-      <w:r>
-        <w:t>developpés</w:t>
-      </w:r>
-      <w:proofErr w:type="spellEnd"/>
-      <w:r>
-        <w:t xml:space="preserve"> en  JEE.</w:t>
+        <w:rPr>
+          <w:rFonts w:ascii="Times New Roman" w:hAnsi="Times New Roman"/>
+          <w:sz w:val="24"/>
+          <w:szCs w:val="24"/>
+        </w:rPr>
+        <w:t xml:space="preserve">Java Enterprise Edition, ou Java EE (anciennement J2EE), est une </w:t>
+      </w:r>
+      <w:r>
+        <w:rPr>
+          <w:rFonts w:ascii="Times New Roman" w:hAnsi="Times New Roman"/>
+          <w:sz w:val="24"/>
+          <w:szCs w:val="24"/>
+        </w:rPr>
+        <w:t>spécification</w:t>
+      </w:r>
+      <w:r>
+        <w:rPr>
+          <w:rFonts w:ascii="Times New Roman" w:hAnsi="Times New Roman"/>
+          <w:sz w:val="24"/>
+          <w:szCs w:val="24"/>
+        </w:rPr>
+        <w:t xml:space="preserve">plus particulièrement destinée aux applications d’entreprise. Ces applications sont considérées dans une approche </w:t>
+      </w:r>
+      <w:hyperlink r:id="rId14" w:anchor="Architecture_.C3.A0_3_niveaux" w:tooltip="Client-serveur" w:history="1">
+        <w:r>
+          <w:rPr>
+            <w:rFonts w:ascii="Times New Roman" w:hAnsi="Times New Roman"/>
+            <w:sz w:val="24"/>
+            <w:szCs w:val="24"/>
+          </w:rPr>
+          <w:t>multi-niveaux</w:t>
+        </w:r>
+      </w:hyperlink>
+      <w:hyperlink r:id="rId15" w:anchor="cite_note-0" w:history="1">
+        <w:r>
+          <w:rPr>
+            <w:rFonts w:ascii="Times New Roman" w:hAnsi="Times New Roman"/>
+            <w:sz w:val="24"/>
+            <w:szCs w:val="24"/>
+          </w:rPr>
+          <w:t>1</w:t>
+        </w:r>
+      </w:hyperlink>
+      <w:r>
+        <w:rPr>
+          <w:rFonts w:ascii="Times New Roman" w:hAnsi="Times New Roman"/>
+          <w:sz w:val="24"/>
+          <w:szCs w:val="24"/>
+        </w:rPr>
+        <w:t xml:space="preserve">. Dans ce but, toute implémentation de cette spécification contient un ensemble d’extensions au </w:t>
+      </w:r>
+      <w:hyperlink r:id="rId16" w:tooltip="Framework" w:history="1">
+        <w:r>
+          <w:rPr>
+            <w:rFonts w:ascii="Times New Roman" w:hAnsi="Times New Roman"/>
+            <w:sz w:val="24"/>
+            <w:szCs w:val="24"/>
+          </w:rPr>
+          <w:t>F</w:t>
+        </w:r>
+        <w:r>
+          <w:rPr>
+            <w:rFonts w:ascii="Times New Roman" w:hAnsi="Times New Roman"/>
+            <w:sz w:val="24"/>
+            <w:szCs w:val="24"/>
+          </w:rPr>
+          <w:t>ramework</w:t>
+        </w:r>
+      </w:hyperlink>
+      <w:r>
+        <w:rPr>
+          <w:rFonts w:ascii="Times New Roman" w:hAnsi="Times New Roman"/>
+          <w:sz w:val="24"/>
+          <w:szCs w:val="24"/>
+        </w:rPr>
+        <w:t xml:space="preserve"> Java standard (</w:t>
+      </w:r>
+      <w:hyperlink r:id="rId17" w:tooltip="J2SE" w:history="1">
+        <w:r>
+          <w:rPr>
+            <w:rFonts w:ascii="Times New Roman" w:hAnsi="Times New Roman"/>
+            <w:sz w:val="24"/>
+            <w:szCs w:val="24"/>
+          </w:rPr>
+          <w:t>JSE</w:t>
+        </w:r>
+      </w:hyperlink>
+      <w:r>
+        <w:rPr>
+          <w:rFonts w:ascii="Times New Roman" w:hAnsi="Times New Roman"/>
+          <w:sz w:val="24"/>
+          <w:szCs w:val="24"/>
+        </w:rPr>
+        <w:t>, Java Standard Edition) afin de faciliter la création d’applications réparties.</w:t>
       </w:r>
     </w:p>
+    <w:p>
+      <w:pPr>
+        <w:pStyle w:val="ListParagraph"/>
+        <w:numPr>
+          <w:ilvl w:val="0"/>
+          <w:numId w:val="12"/>
+        </w:numPr>
+        <w:jc w:val="both"/>
+      </w:pPr>
+      <w:r>
+        <w:t>SVN</w:t>
+      </w:r>
+      <w:r>
+        <w:t> :</w:t>
+      </w:r>
+    </w:p>
+    <w:p>
+      <w:pPr>
+        <w:jc w:val="both"/>
+      </w:pPr>
+      <w:r>
+        <w:t>Subversion est un système de gestion de versions des fichiers d’un projet. Il a plusieurs fonctions :</w:t>
+      </w:r>
+    </w:p>
+    <w:p>
+      <w:pPr>
+        <w:jc w:val="both"/>
+      </w:pPr>
+      <w:r>
+        <w:sym w:font="Wingdings" w:char="F0E0"/>
+      </w:r>
+      <w:r>
+        <w:t xml:space="preserve"> </w:t>
+      </w:r>
+      <w:r>
+        <w:t>Garder un historique des différentes ver</w:t>
+      </w:r>
+      <w:r>
+        <w:t>sions des fichiers d'un projet</w:t>
+      </w:r>
+    </w:p>
+    <w:p>
+      <w:pPr>
+        <w:jc w:val="both"/>
+      </w:pPr>
+      <w:r>
+        <w:sym w:font="Wingdings" w:char="F0E0"/>
+      </w:r>
+      <w:r>
+        <w:rPr>
+          <w:rFonts w:ascii="Georgia" w:eastAsia="Times New Roman" w:hAnsi="Georgia" w:cs="Times New Roman"/>
+          <w:color w:val="000000"/>
+          <w:sz w:val="27"/>
+          <w:szCs w:val="27"/>
+          <w:shd w:val="clear" w:color="auto" w:fill="FFFFFF"/>
+        </w:rPr>
+        <w:t xml:space="preserve"> </w:t>
+      </w:r>
+      <w:r>
+        <w:t>P</w:t>
+      </w:r>
+      <w:r>
+        <w:t>ermettre le retour à une version antérieure quelconque </w:t>
+      </w:r>
+    </w:p>
+    <w:p>
+      <w:pPr>
+        <w:jc w:val="both"/>
+      </w:pPr>
+      <w:r>
+        <w:sym w:font="Wingdings" w:char="F0E0"/>
+      </w:r>
+      <w:r>
+        <w:t xml:space="preserve"> G</w:t>
+      </w:r>
+      <w:r>
+        <w:t>arder un historique des modifications avec leur nature, leur date, leur auteur...</w:t>
+      </w:r>
+    </w:p>
+    <w:p>
+      <w:pPr>
+        <w:jc w:val="both"/>
+      </w:pPr>
+      <w:r>
+        <w:sym w:font="Wingdings" w:char="F0E0"/>
+      </w:r>
+      <w:r>
+        <w:rPr>
+          <w:rFonts w:ascii="Georgia" w:eastAsia="Times New Roman" w:hAnsi="Georgia" w:cs="Times New Roman"/>
+          <w:color w:val="000000"/>
+          <w:sz w:val="27"/>
+          <w:szCs w:val="27"/>
+          <w:shd w:val="clear" w:color="auto" w:fill="FFFFFF"/>
+        </w:rPr>
+        <w:t xml:space="preserve"> </w:t>
+      </w:r>
+      <w:r>
+        <w:t>P</w:t>
+      </w:r>
+      <w:r>
+        <w:t>ermettre un accès souple à ces fichiers, en local ou via un réseau</w:t>
+      </w:r>
+    </w:p>
+    <w:p>
+      <w:pPr>
+        <w:jc w:val="both"/>
+      </w:pPr>
+      <w:r>
+        <w:sym w:font="Wingdings" w:char="F0E0"/>
+      </w:r>
+      <w:r>
+        <w:t xml:space="preserve"> </w:t>
+      </w:r>
+      <w:bookmarkStart w:id="15" w:name="_GoBack"/>
+      <w:bookmarkEnd w:id="15"/>
+    </w:p>
+    <w:p>
+      <w:pPr>
+        <w:jc w:val="both"/>
+      </w:pPr>
+    </w:p>
+    <w:p>
+      <w:pPr>
+        <w:ind w:left="371" w:firstLine="709"/>
+        <w:jc w:val="both"/>
+      </w:pPr>
+    </w:p>
+    <w:p>
+      <w:pPr>
+        <w:pStyle w:val="ListParagraph"/>
+        <w:numPr>
+          <w:ilvl w:val="0"/>
+          <w:numId w:val="12"/>
+        </w:numPr>
+        <w:jc w:val="both"/>
+      </w:pPr>
+      <w:r>
+        <w:lastRenderedPageBreak/>
+        <w:t>MAVEN</w:t>
+      </w:r>
+      <w:r>
+        <w:br/>
+      </w:r>
+    </w:p>
+    <w:p>
+      <w:pPr>
+        <w:pStyle w:val="ListParagraph"/>
+        <w:numPr>
+          <w:ilvl w:val="0"/>
+          <w:numId w:val="12"/>
+        </w:numPr>
+        <w:jc w:val="both"/>
+      </w:pPr>
+      <w:r>
+        <w:t>API Restfull</w:t>
+      </w:r>
+    </w:p>
+    <w:p>
+      <w:pPr>
+        <w:jc w:val="both"/>
+      </w:pPr>
+    </w:p>
+    <w:p>
+      <w:pPr>
+        <w:jc w:val="both"/>
+      </w:pPr>
+    </w:p>
+    <w:p>
+      <w:pPr>
+        <w:jc w:val="both"/>
+      </w:pPr>
+    </w:p>
+    <w:p>
+      <w:pPr>
+        <w:jc w:val="both"/>
+      </w:pPr>
+    </w:p>
+    <w:p>
+      <w:pPr>
+        <w:pStyle w:val="Heading2"/>
+        <w:numPr>
+          <w:ilvl w:val="0"/>
+          <w:numId w:val="20"/>
+        </w:numPr>
+      </w:pPr>
+      <w:bookmarkStart w:id="16" w:name="_Toc264841628"/>
+      <w:r>
+        <w:t>Architecture de l’application</w:t>
+      </w:r>
+      <w:bookmarkEnd w:id="16"/>
+    </w:p>
+    <w:p>
+      <w:pPr>
+        <w:jc w:val="both"/>
+      </w:pPr>
+    </w:p>
+    <w:p>
+      <w:pPr>
+        <w:jc w:val="both"/>
+      </w:pPr>
+      <w:r>
+        <w:t xml:space="preserve">L’architecture JEE utilise le pattern reconnu MVC qui sépare l’application en 3 couches distinctes : </w:t>
+      </w:r>
+    </w:p>
+    <w:p>
+      <w:pPr>
+        <w:pStyle w:val="ListParagraph"/>
+        <w:numPr>
+          <w:ilvl w:val="0"/>
+          <w:numId w:val="13"/>
+        </w:numPr>
+        <w:jc w:val="both"/>
+      </w:pPr>
+      <w:r>
+        <w:rPr>
+          <w:i/>
+        </w:rPr>
+        <w:t>Le M</w:t>
+      </w:r>
+      <w:r>
+        <w:rPr>
+          <w:i/>
+        </w:rPr>
+        <w:t>odèle</w:t>
+      </w:r>
+      <w:r>
+        <w:t xml:space="preserve"> qui contient la logique de l’application, il peut accéder à une base de données pour la persistance. </w:t>
+      </w:r>
+    </w:p>
+    <w:p>
+      <w:pPr>
+        <w:pStyle w:val="ListParagraph"/>
+        <w:numPr>
+          <w:ilvl w:val="0"/>
+          <w:numId w:val="13"/>
+        </w:numPr>
+        <w:jc w:val="both"/>
+      </w:pPr>
+      <w:r>
+        <w:rPr>
+          <w:i/>
+        </w:rPr>
+        <w:t>La Vue</w:t>
+      </w:r>
+      <w:r>
+        <w:t xml:space="preserve"> qui est la partie chargée de la présentation (IHM)</w:t>
+      </w:r>
+    </w:p>
+    <w:p>
+      <w:pPr>
+        <w:pStyle w:val="ListParagraph"/>
+        <w:numPr>
+          <w:ilvl w:val="0"/>
+          <w:numId w:val="13"/>
+        </w:numPr>
+        <w:jc w:val="both"/>
+      </w:pPr>
+      <w:r>
+        <w:rPr>
+          <w:i/>
+        </w:rPr>
+        <w:t>Le Contrôleur</w:t>
+      </w:r>
+      <w:r>
+        <w:t xml:space="preserve"> qui gère la synchronisation entre la vue et le modèle, réagit à l’action de l’utilisateur met à jour le modèle et informe la vue des modifications.</w:t>
+      </w:r>
+    </w:p>
+    <w:p>
+      <w:r>
+        <w:t>=schéma de l’architecture de l’appli</w:t>
+      </w:r>
+    </w:p>
+    <w:p>
+      <w:r>
+        <w:sym w:font="Wingdings" w:char="F0E8"/>
+      </w:r>
+      <w:r>
+        <w:t xml:space="preserve"> </w:t>
+      </w:r>
+      <w:r>
+        <w:t xml:space="preserve">schéma appli </w:t>
+      </w:r>
+      <w:r>
+        <w:t>en ligne</w:t>
+      </w:r>
+      <w:r>
+        <w:t xml:space="preserve"> (GAPPEngine) </w:t>
+      </w:r>
+      <w:r>
+        <w:t>+ Cron tâche planifié en fond</w:t>
+      </w:r>
+      <w:r>
+        <w:t xml:space="preserve">+ Architecture Servlet JSP </w:t>
+      </w:r>
+      <w:r>
+        <w:t>+ récupération restfull api tomato</w:t>
+      </w:r>
+    </w:p>
+    <w:p>
+      <w:pPr>
+        <w:pStyle w:val="Heading1"/>
+        <w:numPr>
+          <w:ilvl w:val="0"/>
+          <w:numId w:val="3"/>
+        </w:numPr>
+      </w:pPr>
+      <w:bookmarkStart w:id="17" w:name="_Toc264841629"/>
+      <w:r>
+        <w:t>Réalisation</w:t>
+      </w:r>
+      <w:r>
+        <w:t xml:space="preserve"> du projet web</w:t>
+      </w:r>
+      <w:bookmarkEnd w:id="17"/>
+    </w:p>
+    <w:p/>
+    <w:p>
+      <w:pPr>
+        <w:pStyle w:val="Heading2"/>
+        <w:numPr>
+          <w:ilvl w:val="0"/>
+          <w:numId w:val="21"/>
+        </w:numPr>
+      </w:pPr>
+      <w:bookmarkStart w:id="18" w:name="_Toc264841630"/>
+      <w:r>
+        <w:t>Environnement matériel</w:t>
+      </w:r>
+      <w:bookmarkEnd w:id="18"/>
+    </w:p>
+    <w:p/>
+    <w:p>
+      <w:r>
+        <w:t>Shazad KHAN :</w:t>
+      </w:r>
+      <w:r>
+        <w:t xml:space="preserve"> </w:t>
+      </w:r>
+      <w:r>
+        <w:t>Système d’exploitation : Mac OSX Mavericks 10.9</w:t>
+      </w:r>
+    </w:p>
+    <w:p>
+      <w:r>
+        <w:t>Sarifou BAH : Système d’exploitation : Mac OSX Mavericks 10.9</w:t>
+      </w:r>
+    </w:p>
+    <w:p/>
+    <w:p>
+      <w:pPr>
+        <w:pStyle w:val="Heading2"/>
+        <w:numPr>
+          <w:ilvl w:val="0"/>
+          <w:numId w:val="21"/>
+        </w:numPr>
+      </w:pPr>
+      <w:bookmarkStart w:id="19" w:name="_Toc264841631"/>
+      <w:r>
+        <w:t>Environnement logiciel</w:t>
+      </w:r>
+      <w:bookmarkEnd w:id="19"/>
+    </w:p>
+    <w:p/>
     <w:p>
       <w:pPr>
         <w:pStyle w:val="ListParagraph"/>
@@ -2529,21 +3160,7 @@
         <w:rPr>
           <w:u w:val="single"/>
         </w:rPr>
-        <w:t xml:space="preserve">Google </w:t>
-      </w:r>
-      <w:proofErr w:type="spellStart"/>
-      <w:r>
-        <w:rPr>
-          <w:u w:val="single"/>
-        </w:rPr>
-        <w:t>AppEngine</w:t>
-      </w:r>
-      <w:proofErr w:type="spellEnd"/>
-      <w:r>
-        <w:rPr>
-          <w:u w:val="single"/>
-        </w:rPr>
-        <w:t xml:space="preserve"> Server 1.9.5 </w:t>
+        <w:t xml:space="preserve">Google AppEngine Server 1.9.5 </w:t>
       </w:r>
       <w:r>
         <w:rPr>
@@ -2553,254 +3170,10 @@
       </w:r>
     </w:p>
     <w:p>
-      <w:pPr>
-        <w:jc w:val="both"/>
-      </w:pPr>
       <w:r>
         <w:t>Plateforme d’hébergement d’applications web basé sur les serveurs de Google, supportant le langage Java.</w:t>
       </w:r>
     </w:p>
-    <w:p>
-      <w:pPr>
-        <w:pStyle w:val="ListParagraph"/>
-        <w:numPr>
-          <w:ilvl w:val="0"/>
-          <w:numId w:val="12"/>
-        </w:numPr>
-        <w:jc w:val="both"/>
-      </w:pPr>
-      <w:r>
-        <w:t>SVN</w:t>
-      </w:r>
-      <w:r>
-        <w:t xml:space="preserve"> + schéma </w:t>
-      </w:r>
-      <w:proofErr w:type="spellStart"/>
-      <w:r>
-        <w:t>svn</w:t>
-      </w:r>
-      <w:proofErr w:type="spellEnd"/>
-    </w:p>
-    <w:p>
-      <w:pPr>
-        <w:pStyle w:val="ListParagraph"/>
-        <w:ind w:left="1080"/>
-        <w:jc w:val="both"/>
-      </w:pPr>
-    </w:p>
-    <w:p>
-      <w:pPr>
-        <w:pStyle w:val="ListParagraph"/>
-        <w:numPr>
-          <w:ilvl w:val="0"/>
-          <w:numId w:val="12"/>
-        </w:numPr>
-        <w:jc w:val="both"/>
-      </w:pPr>
-      <w:r>
-        <w:lastRenderedPageBreak/>
-        <w:t>MAVEN</w:t>
-      </w:r>
-      <w:r>
-        <w:br/>
-      </w:r>
-    </w:p>
-    <w:p>
-      <w:pPr>
-        <w:pStyle w:val="ListParagraph"/>
-        <w:numPr>
-          <w:ilvl w:val="0"/>
-          <w:numId w:val="12"/>
-        </w:numPr>
-        <w:jc w:val="both"/>
-      </w:pPr>
-      <w:r>
-        <w:t xml:space="preserve">API </w:t>
-      </w:r>
-      <w:proofErr w:type="spellStart"/>
-      <w:r>
-        <w:t>Restfull</w:t>
-      </w:r>
-      <w:proofErr w:type="spellEnd"/>
-    </w:p>
-    <w:p>
-      <w:pPr>
-        <w:jc w:val="both"/>
-      </w:pPr>
-    </w:p>
-    <w:p>
-      <w:pPr>
-        <w:pStyle w:val="Heading2"/>
-        <w:numPr>
-          <w:ilvl w:val="0"/>
-          <w:numId w:val="20"/>
-        </w:numPr>
-      </w:pPr>
-      <w:bookmarkStart w:id="16" w:name="_Toc264841628"/>
-      <w:r>
-        <w:t>Architecture de l’application</w:t>
-      </w:r>
-      <w:bookmarkEnd w:id="16"/>
-    </w:p>
-    <w:p>
-      <w:pPr>
-        <w:jc w:val="both"/>
-      </w:pPr>
-    </w:p>
-    <w:p>
-      <w:pPr>
-        <w:jc w:val="both"/>
-      </w:pPr>
-      <w:r>
-        <w:t xml:space="preserve">L’architecture JEE utilise le pattern reconnu MVC qui sépare l’application en 3 couches distinctes : </w:t>
-      </w:r>
-    </w:p>
-    <w:p>
-      <w:pPr>
-        <w:pStyle w:val="ListParagraph"/>
-        <w:numPr>
-          <w:ilvl w:val="0"/>
-          <w:numId w:val="13"/>
-        </w:numPr>
-        <w:jc w:val="both"/>
-      </w:pPr>
-      <w:r>
-        <w:rPr>
-          <w:i/>
-        </w:rPr>
-        <w:t>Le M</w:t>
-      </w:r>
-      <w:r>
-        <w:rPr>
-          <w:i/>
-        </w:rPr>
-        <w:t>odèle</w:t>
-      </w:r>
-      <w:r>
-        <w:t xml:space="preserve"> qui contient la logique de l’application, il peut accéder à une base de données pour la persistance. </w:t>
-      </w:r>
-    </w:p>
-    <w:p>
-      <w:pPr>
-        <w:pStyle w:val="ListParagraph"/>
-        <w:numPr>
-          <w:ilvl w:val="0"/>
-          <w:numId w:val="13"/>
-        </w:numPr>
-        <w:jc w:val="both"/>
-      </w:pPr>
-      <w:r>
-        <w:rPr>
-          <w:i/>
-        </w:rPr>
-        <w:t>La Vue</w:t>
-      </w:r>
-      <w:r>
-        <w:t xml:space="preserve"> qui est la partie chargée de la présentation (IHM)</w:t>
-      </w:r>
-    </w:p>
-    <w:p>
-      <w:pPr>
-        <w:pStyle w:val="ListParagraph"/>
-        <w:numPr>
-          <w:ilvl w:val="0"/>
-          <w:numId w:val="13"/>
-        </w:numPr>
-        <w:jc w:val="both"/>
-      </w:pPr>
-      <w:r>
-        <w:rPr>
-          <w:i/>
-        </w:rPr>
-        <w:t>Le Contrôleur</w:t>
-      </w:r>
-      <w:r>
-        <w:t xml:space="preserve"> qui gère la synchronisation entre la vue et le modèle, réagit à l’action de l’utilisateur met à jour le modèle et informe la vue des modifications.</w:t>
-      </w:r>
-    </w:p>
-    <w:p>
-      <w:r>
-        <w:t>=schéma de l’architecture de l’appli</w:t>
-      </w:r>
-    </w:p>
-    <w:p>
-      <w:r>
-        <w:sym w:font="Wingdings" w:char="F0E8"/>
-      </w:r>
-      <w:r>
-        <w:t xml:space="preserve"> </w:t>
-      </w:r>
-      <w:proofErr w:type="gramStart"/>
-      <w:r>
-        <w:t>schéma</w:t>
-      </w:r>
-      <w:proofErr w:type="gramEnd"/>
-      <w:r>
-        <w:t xml:space="preserve"> appli </w:t>
-      </w:r>
-      <w:r>
-        <w:t>en ligne</w:t>
-      </w:r>
-      <w:r>
-        <w:t xml:space="preserve"> (</w:t>
-      </w:r>
-      <w:proofErr w:type="spellStart"/>
-      <w:r>
-        <w:t>GAPPEngine</w:t>
-      </w:r>
-      <w:proofErr w:type="spellEnd"/>
-      <w:r>
-        <w:t xml:space="preserve">) </w:t>
-      </w:r>
-      <w:r>
-        <w:t xml:space="preserve">+ </w:t>
-      </w:r>
-      <w:proofErr w:type="spellStart"/>
-      <w:r>
-        <w:t>Cron</w:t>
-      </w:r>
-      <w:proofErr w:type="spellEnd"/>
-      <w:r>
-        <w:t xml:space="preserve"> tâche planifié en fond</w:t>
-      </w:r>
-      <w:r>
-        <w:t xml:space="preserve">+ Architecture Servlet JSP </w:t>
-      </w:r>
-      <w:r>
-        <w:t xml:space="preserve">+ récupération </w:t>
-      </w:r>
-      <w:proofErr w:type="spellStart"/>
-      <w:r>
-        <w:t>restfull</w:t>
-      </w:r>
-      <w:proofErr w:type="spellEnd"/>
-      <w:r>
-        <w:t xml:space="preserve"> api </w:t>
-      </w:r>
-      <w:proofErr w:type="spellStart"/>
-      <w:r>
-        <w:t>tomato</w:t>
-      </w:r>
-      <w:proofErr w:type="spellEnd"/>
-    </w:p>
-    <w:p>
-      <w:pPr>
-        <w:pStyle w:val="Heading1"/>
-        <w:numPr>
-          <w:ilvl w:val="0"/>
-          <w:numId w:val="3"/>
-        </w:numPr>
-      </w:pPr>
-      <w:bookmarkStart w:id="17" w:name="_Toc264841629"/>
-      <w:r>
-        <w:t>Réalisation</w:t>
-      </w:r>
-      <w:r>
-        <w:t xml:space="preserve"> du projet web</w:t>
-      </w:r>
-      <w:bookmarkEnd w:id="17"/>
-    </w:p>
-    <w:p/>
     <w:p>
       <w:pPr>
         <w:pStyle w:val="Heading2"/>
@@ -2809,80 +3182,9 @@
           <w:numId w:val="21"/>
         </w:numPr>
       </w:pPr>
-      <w:bookmarkStart w:id="18" w:name="_Toc264841630"/>
-      <w:r>
-        <w:t>Environnement matériel</w:t>
-      </w:r>
-      <w:bookmarkEnd w:id="18"/>
-    </w:p>
-    <w:p/>
-    <w:p>
-      <w:r>
-        <w:t>Shazad KHAN :</w:t>
-      </w:r>
-      <w:r>
-        <w:t xml:space="preserve"> </w:t>
-      </w:r>
-      <w:r>
-        <w:t xml:space="preserve">Système d’exploitation : Mac OSX </w:t>
-      </w:r>
-      <w:proofErr w:type="spellStart"/>
-      <w:r>
-        <w:t>Mavericks</w:t>
-      </w:r>
-      <w:proofErr w:type="spellEnd"/>
-      <w:r>
-        <w:t xml:space="preserve"> 10.9</w:t>
-      </w:r>
-    </w:p>
-    <w:p>
-      <w:proofErr w:type="spellStart"/>
-      <w:r>
-        <w:t>Sarifou</w:t>
-      </w:r>
-      <w:proofErr w:type="spellEnd"/>
-      <w:r>
-        <w:t xml:space="preserve"> BAH : </w:t>
-      </w:r>
-      <w:r>
-        <w:t xml:space="preserve">Système d’exploitation : Mac OSX </w:t>
-      </w:r>
-      <w:proofErr w:type="spellStart"/>
-      <w:r>
-        <w:t>Mavericks</w:t>
-      </w:r>
-      <w:proofErr w:type="spellEnd"/>
-      <w:r>
-        <w:t xml:space="preserve"> 10.9</w:t>
-      </w:r>
-    </w:p>
-    <w:p/>
-    <w:p>
-      <w:pPr>
-        <w:pStyle w:val="Heading2"/>
-        <w:numPr>
-          <w:ilvl w:val="0"/>
-          <w:numId w:val="21"/>
-        </w:numPr>
-      </w:pPr>
-      <w:bookmarkStart w:id="19" w:name="_Toc264841631"/>
-      <w:r>
-        <w:t>Environnement logiciel</w:t>
-      </w:r>
-      <w:bookmarkEnd w:id="19"/>
-    </w:p>
-    <w:p/>
-    <w:p/>
-    <w:p>
-      <w:pPr>
-        <w:pStyle w:val="Heading2"/>
-        <w:numPr>
-          <w:ilvl w:val="0"/>
-          <w:numId w:val="21"/>
-        </w:numPr>
-      </w:pPr>
       <w:bookmarkStart w:id="20" w:name="_Toc264841632"/>
       <w:r>
+        <w:lastRenderedPageBreak/>
         <w:t>Modèle de donnée</w:t>
       </w:r>
       <w:r>
@@ -2928,19 +3230,10 @@
         <w:jc w:val="both"/>
       </w:pPr>
       <w:r>
-        <w:lastRenderedPageBreak/>
         <w:t xml:space="preserve">Pour démarrer le projet, on </w:t>
       </w:r>
       <w:r>
-        <w:t>crée un projet de type « </w:t>
-      </w:r>
-      <w:proofErr w:type="spellStart"/>
-      <w:r>
-        <w:t>Maven</w:t>
-      </w:r>
-      <w:proofErr w:type="spellEnd"/>
-      <w:r>
-        <w:t xml:space="preserve"> » </w:t>
+        <w:t xml:space="preserve">crée un projet de type « Maven » </w:t>
       </w:r>
       <w:r>
         <w:t>avec l’</w:t>
@@ -3010,8 +3303,8 @@
       </w:pPr>
     </w:p>
     <w:sectPr>
-      <w:headerReference w:type="default" r:id="rId14"/>
-      <w:footerReference w:type="default" r:id="rId15"/>
+      <w:headerReference w:type="default" r:id="rId18"/>
+      <w:footerReference w:type="default" r:id="rId19"/>
       <w:pgSz w:w="11907" w:h="16839"/>
       <w:pgMar w:top="1418" w:right="1843" w:bottom="1418" w:left="1843" w:header="709" w:footer="709" w:gutter="0"/>
       <w:pgNumType w:start="0"/>
@@ -3070,7 +3363,7 @@
       <w:rPr>
         <w:noProof/>
       </w:rPr>
-      <w:t>3</w:t>
+      <w:t>5</w:t>
     </w:r>
     <w:r>
       <w:rPr>
@@ -3941,7 +4234,7 @@
   <w:abstractNum w:abstractNumId="6">
     <w:nsid w:val="1C8D7554"/>
     <w:multiLevelType w:val="hybridMultilevel"/>
-    <w:tmpl w:val="307ECE54"/>
+    <w:tmpl w:val="C868C1A0"/>
     <w:lvl w:ilvl="0" w:tplc="04090001">
       <w:start w:val="1"/>
       <w:numFmt w:val="bullet"/>
@@ -4141,6 +4434,205 @@
     </w:lvl>
   </w:abstractNum>
   <w:abstractNum w:abstractNumId="8">
+    <w:nsid w:val="2764709F"/>
+    <w:multiLevelType w:val="hybridMultilevel"/>
+    <w:tmpl w:val="9EC215C6"/>
+    <w:lvl w:ilvl="0" w:tplc="0409000F">
+      <w:start w:val="1"/>
+      <w:numFmt w:val="decimal"/>
+      <w:lvlText w:val="%1."/>
+      <w:lvlJc w:val="left"/>
+      <w:pPr>
+        <w:ind w:left="720" w:hanging="360"/>
+      </w:pPr>
+    </w:lvl>
+    <w:lvl w:ilvl="1" w:tplc="04090019" w:tentative="1">
+      <w:start w:val="1"/>
+      <w:numFmt w:val="lowerLetter"/>
+      <w:lvlText w:val="%2."/>
+      <w:lvlJc w:val="left"/>
+      <w:pPr>
+        <w:ind w:left="1440" w:hanging="360"/>
+      </w:pPr>
+    </w:lvl>
+    <w:lvl w:ilvl="2" w:tplc="0409001B" w:tentative="1">
+      <w:start w:val="1"/>
+      <w:numFmt w:val="lowerRoman"/>
+      <w:lvlText w:val="%3."/>
+      <w:lvlJc w:val="right"/>
+      <w:pPr>
+        <w:ind w:left="2160" w:hanging="180"/>
+      </w:pPr>
+    </w:lvl>
+    <w:lvl w:ilvl="3" w:tplc="0409000F" w:tentative="1">
+      <w:start w:val="1"/>
+      <w:numFmt w:val="decimal"/>
+      <w:lvlText w:val="%4."/>
+      <w:lvlJc w:val="left"/>
+      <w:pPr>
+        <w:ind w:left="2880" w:hanging="360"/>
+      </w:pPr>
+    </w:lvl>
+    <w:lvl w:ilvl="4" w:tplc="04090019" w:tentative="1">
+      <w:start w:val="1"/>
+      <w:numFmt w:val="lowerLetter"/>
+      <w:lvlText w:val="%5."/>
+      <w:lvlJc w:val="left"/>
+      <w:pPr>
+        <w:ind w:left="3600" w:hanging="360"/>
+      </w:pPr>
+    </w:lvl>
+    <w:lvl w:ilvl="5" w:tplc="0409001B" w:tentative="1">
+      <w:start w:val="1"/>
+      <w:numFmt w:val="lowerRoman"/>
+      <w:lvlText w:val="%6."/>
+      <w:lvlJc w:val="right"/>
+      <w:pPr>
+        <w:ind w:left="4320" w:hanging="180"/>
+      </w:pPr>
+    </w:lvl>
+    <w:lvl w:ilvl="6" w:tplc="0409000F" w:tentative="1">
+      <w:start w:val="1"/>
+      <w:numFmt w:val="decimal"/>
+      <w:lvlText w:val="%7."/>
+      <w:lvlJc w:val="left"/>
+      <w:pPr>
+        <w:ind w:left="5040" w:hanging="360"/>
+      </w:pPr>
+    </w:lvl>
+    <w:lvl w:ilvl="7" w:tplc="04090019" w:tentative="1">
+      <w:start w:val="1"/>
+      <w:numFmt w:val="lowerLetter"/>
+      <w:lvlText w:val="%8."/>
+      <w:lvlJc w:val="left"/>
+      <w:pPr>
+        <w:ind w:left="5760" w:hanging="360"/>
+      </w:pPr>
+    </w:lvl>
+    <w:lvl w:ilvl="8" w:tplc="0409001B" w:tentative="1">
+      <w:start w:val="1"/>
+      <w:numFmt w:val="lowerRoman"/>
+      <w:lvlText w:val="%9."/>
+      <w:lvlJc w:val="right"/>
+      <w:pPr>
+        <w:ind w:left="6480" w:hanging="180"/>
+      </w:pPr>
+    </w:lvl>
+  </w:abstractNum>
+  <w:abstractNum w:abstractNumId="9">
+    <w:nsid w:val="27B92B71"/>
+    <w:multiLevelType w:val="hybridMultilevel"/>
+    <w:tmpl w:val="8B3E2D66"/>
+    <w:lvl w:ilvl="0" w:tplc="04090001">
+      <w:start w:val="1"/>
+      <w:numFmt w:val="bullet"/>
+      <w:lvlText w:val=""/>
+      <w:lvlJc w:val="left"/>
+      <w:pPr>
+        <w:ind w:left="1778" w:hanging="360"/>
+      </w:pPr>
+      <w:rPr>
+        <w:rFonts w:ascii="Symbol" w:hAnsi="Symbol" w:hint="default"/>
+      </w:rPr>
+    </w:lvl>
+    <w:lvl w:ilvl="1" w:tplc="04090003" w:tentative="1">
+      <w:start w:val="1"/>
+      <w:numFmt w:val="bullet"/>
+      <w:lvlText w:val="o"/>
+      <w:lvlJc w:val="left"/>
+      <w:pPr>
+        <w:ind w:left="2498" w:hanging="360"/>
+      </w:pPr>
+      <w:rPr>
+        <w:rFonts w:ascii="Courier New" w:hAnsi="Courier New" w:hint="default"/>
+      </w:rPr>
+    </w:lvl>
+    <w:lvl w:ilvl="2" w:tplc="04090005" w:tentative="1">
+      <w:start w:val="1"/>
+      <w:numFmt w:val="bullet"/>
+      <w:lvlText w:val=""/>
+      <w:lvlJc w:val="left"/>
+      <w:pPr>
+        <w:ind w:left="3218" w:hanging="360"/>
+      </w:pPr>
+      <w:rPr>
+        <w:rFonts w:ascii="Wingdings" w:hAnsi="Wingdings" w:hint="default"/>
+      </w:rPr>
+    </w:lvl>
+    <w:lvl w:ilvl="3" w:tplc="04090001" w:tentative="1">
+      <w:start w:val="1"/>
+      <w:numFmt w:val="bullet"/>
+      <w:lvlText w:val=""/>
+      <w:lvlJc w:val="left"/>
+      <w:pPr>
+        <w:ind w:left="3938" w:hanging="360"/>
+      </w:pPr>
+      <w:rPr>
+        <w:rFonts w:ascii="Symbol" w:hAnsi="Symbol" w:hint="default"/>
+      </w:rPr>
+    </w:lvl>
+    <w:lvl w:ilvl="4" w:tplc="04090003" w:tentative="1">
+      <w:start w:val="1"/>
+      <w:numFmt w:val="bullet"/>
+      <w:lvlText w:val="o"/>
+      <w:lvlJc w:val="left"/>
+      <w:pPr>
+        <w:ind w:left="4658" w:hanging="360"/>
+      </w:pPr>
+      <w:rPr>
+        <w:rFonts w:ascii="Courier New" w:hAnsi="Courier New" w:hint="default"/>
+      </w:rPr>
+    </w:lvl>
+    <w:lvl w:ilvl="5" w:tplc="04090005" w:tentative="1">
+      <w:start w:val="1"/>
+      <w:numFmt w:val="bullet"/>
+      <w:lvlText w:val=""/>
+      <w:lvlJc w:val="left"/>
+      <w:pPr>
+        <w:ind w:left="5378" w:hanging="360"/>
+      </w:pPr>
+      <w:rPr>
+        <w:rFonts w:ascii="Wingdings" w:hAnsi="Wingdings" w:hint="default"/>
+      </w:rPr>
+    </w:lvl>
+    <w:lvl w:ilvl="6" w:tplc="04090001" w:tentative="1">
+      <w:start w:val="1"/>
+      <w:numFmt w:val="bullet"/>
+      <w:lvlText w:val=""/>
+      <w:lvlJc w:val="left"/>
+      <w:pPr>
+        <w:ind w:left="6098" w:hanging="360"/>
+      </w:pPr>
+      <w:rPr>
+        <w:rFonts w:ascii="Symbol" w:hAnsi="Symbol" w:hint="default"/>
+      </w:rPr>
+    </w:lvl>
+    <w:lvl w:ilvl="7" w:tplc="04090003" w:tentative="1">
+      <w:start w:val="1"/>
+      <w:numFmt w:val="bullet"/>
+      <w:lvlText w:val="o"/>
+      <w:lvlJc w:val="left"/>
+      <w:pPr>
+        <w:ind w:left="6818" w:hanging="360"/>
+      </w:pPr>
+      <w:rPr>
+        <w:rFonts w:ascii="Courier New" w:hAnsi="Courier New" w:hint="default"/>
+      </w:rPr>
+    </w:lvl>
+    <w:lvl w:ilvl="8" w:tplc="04090005" w:tentative="1">
+      <w:start w:val="1"/>
+      <w:numFmt w:val="bullet"/>
+      <w:lvlText w:val=""/>
+      <w:lvlJc w:val="left"/>
+      <w:pPr>
+        <w:ind w:left="7538" w:hanging="360"/>
+      </w:pPr>
+      <w:rPr>
+        <w:rFonts w:ascii="Wingdings" w:hAnsi="Wingdings" w:hint="default"/>
+      </w:rPr>
+    </w:lvl>
+  </w:abstractNum>
+  <w:abstractNum w:abstractNumId="10">
     <w:nsid w:val="27ED6C82"/>
     <w:multiLevelType w:val="hybridMultilevel"/>
     <w:tmpl w:val="F616405A"/>
@@ -4229,7 +4721,7 @@
       </w:pPr>
     </w:lvl>
   </w:abstractNum>
-  <w:abstractNum w:abstractNumId="9">
+  <w:abstractNum w:abstractNumId="11">
     <w:nsid w:val="2CF27AB5"/>
     <w:multiLevelType w:val="hybridMultilevel"/>
     <w:tmpl w:val="235621EA"/>
@@ -4318,7 +4810,93 @@
       </w:pPr>
     </w:lvl>
   </w:abstractNum>
-  <w:abstractNum w:abstractNumId="10">
+  <w:abstractNum w:abstractNumId="12">
+    <w:nsid w:val="331A28C5"/>
+    <w:multiLevelType w:val="hybridMultilevel"/>
+    <w:tmpl w:val="7A1883D2"/>
+    <w:lvl w:ilvl="0" w:tplc="0409000F">
+      <w:start w:val="1"/>
+      <w:numFmt w:val="decimal"/>
+      <w:lvlText w:val="%1."/>
+      <w:lvlJc w:val="left"/>
+      <w:pPr>
+        <w:ind w:left="720" w:hanging="360"/>
+      </w:pPr>
+    </w:lvl>
+    <w:lvl w:ilvl="1" w:tplc="04090019" w:tentative="1">
+      <w:start w:val="1"/>
+      <w:numFmt w:val="lowerLetter"/>
+      <w:lvlText w:val="%2."/>
+      <w:lvlJc w:val="left"/>
+      <w:pPr>
+        <w:ind w:left="1440" w:hanging="360"/>
+      </w:pPr>
+    </w:lvl>
+    <w:lvl w:ilvl="2" w:tplc="0409001B" w:tentative="1">
+      <w:start w:val="1"/>
+      <w:numFmt w:val="lowerRoman"/>
+      <w:lvlText w:val="%3."/>
+      <w:lvlJc w:val="right"/>
+      <w:pPr>
+        <w:ind w:left="2160" w:hanging="180"/>
+      </w:pPr>
+    </w:lvl>
+    <w:lvl w:ilvl="3" w:tplc="0409000F" w:tentative="1">
+      <w:start w:val="1"/>
+      <w:numFmt w:val="decimal"/>
+      <w:lvlText w:val="%4."/>
+      <w:lvlJc w:val="left"/>
+      <w:pPr>
+        <w:ind w:left="2880" w:hanging="360"/>
+      </w:pPr>
+    </w:lvl>
+    <w:lvl w:ilvl="4" w:tplc="04090019" w:tentative="1">
+      <w:start w:val="1"/>
+      <w:numFmt w:val="lowerLetter"/>
+      <w:lvlText w:val="%5."/>
+      <w:lvlJc w:val="left"/>
+      <w:pPr>
+        <w:ind w:left="3600" w:hanging="360"/>
+      </w:pPr>
+    </w:lvl>
+    <w:lvl w:ilvl="5" w:tplc="0409001B" w:tentative="1">
+      <w:start w:val="1"/>
+      <w:numFmt w:val="lowerRoman"/>
+      <w:lvlText w:val="%6."/>
+      <w:lvlJc w:val="right"/>
+      <w:pPr>
+        <w:ind w:left="4320" w:hanging="180"/>
+      </w:pPr>
+    </w:lvl>
+    <w:lvl w:ilvl="6" w:tplc="0409000F" w:tentative="1">
+      <w:start w:val="1"/>
+      <w:numFmt w:val="decimal"/>
+      <w:lvlText w:val="%7."/>
+      <w:lvlJc w:val="left"/>
+      <w:pPr>
+        <w:ind w:left="5040" w:hanging="360"/>
+      </w:pPr>
+    </w:lvl>
+    <w:lvl w:ilvl="7" w:tplc="04090019" w:tentative="1">
+      <w:start w:val="1"/>
+      <w:numFmt w:val="lowerLetter"/>
+      <w:lvlText w:val="%8."/>
+      <w:lvlJc w:val="left"/>
+      <w:pPr>
+        <w:ind w:left="5760" w:hanging="360"/>
+      </w:pPr>
+    </w:lvl>
+    <w:lvl w:ilvl="8" w:tplc="0409001B" w:tentative="1">
+      <w:start w:val="1"/>
+      <w:numFmt w:val="lowerRoman"/>
+      <w:lvlText w:val="%9."/>
+      <w:lvlJc w:val="right"/>
+      <w:pPr>
+        <w:ind w:left="6480" w:hanging="180"/>
+      </w:pPr>
+    </w:lvl>
+  </w:abstractNum>
+  <w:abstractNum w:abstractNumId="13">
     <w:nsid w:val="3FD22915"/>
     <w:multiLevelType w:val="hybridMultilevel"/>
     <w:tmpl w:val="6A70B922"/>
@@ -4431,7 +5009,7 @@
       </w:rPr>
     </w:lvl>
   </w:abstractNum>
-  <w:abstractNum w:abstractNumId="11">
+  <w:abstractNum w:abstractNumId="14">
     <w:nsid w:val="421D0B52"/>
     <w:multiLevelType w:val="hybridMultilevel"/>
     <w:tmpl w:val="04F6A318"/>
@@ -4544,7 +5122,7 @@
       </w:rPr>
     </w:lvl>
   </w:abstractNum>
-  <w:abstractNum w:abstractNumId="12">
+  <w:abstractNum w:abstractNumId="15">
     <w:nsid w:val="46933D68"/>
     <w:multiLevelType w:val="hybridMultilevel"/>
     <w:tmpl w:val="E2ACA0FA"/>
@@ -4633,7 +5211,7 @@
       </w:pPr>
     </w:lvl>
   </w:abstractNum>
-  <w:abstractNum w:abstractNumId="13">
+  <w:abstractNum w:abstractNumId="16">
     <w:nsid w:val="4B6825B9"/>
     <w:multiLevelType w:val="hybridMultilevel"/>
     <w:tmpl w:val="E6420208"/>
@@ -4722,7 +5300,7 @@
       </w:pPr>
     </w:lvl>
   </w:abstractNum>
-  <w:abstractNum w:abstractNumId="14">
+  <w:abstractNum w:abstractNumId="17">
     <w:nsid w:val="4BD02290"/>
     <w:multiLevelType w:val="hybridMultilevel"/>
     <w:tmpl w:val="D1E27206"/>
@@ -4835,7 +5413,7 @@
       </w:rPr>
     </w:lvl>
   </w:abstractNum>
-  <w:abstractNum w:abstractNumId="15">
+  <w:abstractNum w:abstractNumId="18">
     <w:nsid w:val="4C4B1817"/>
     <w:multiLevelType w:val="hybridMultilevel"/>
     <w:tmpl w:val="A8B0E134"/>
@@ -4924,7 +5502,120 @@
       </w:pPr>
     </w:lvl>
   </w:abstractNum>
-  <w:abstractNum w:abstractNumId="16">
+  <w:abstractNum w:abstractNumId="19">
+    <w:nsid w:val="4FF77D72"/>
+    <w:multiLevelType w:val="hybridMultilevel"/>
+    <w:tmpl w:val="ACCC832C"/>
+    <w:lvl w:ilvl="0" w:tplc="04090001">
+      <w:start w:val="1"/>
+      <w:numFmt w:val="bullet"/>
+      <w:lvlText w:val=""/>
+      <w:lvlJc w:val="left"/>
+      <w:pPr>
+        <w:ind w:left="1440" w:hanging="360"/>
+      </w:pPr>
+      <w:rPr>
+        <w:rFonts w:ascii="Symbol" w:hAnsi="Symbol" w:hint="default"/>
+      </w:rPr>
+    </w:lvl>
+    <w:lvl w:ilvl="1" w:tplc="04090003" w:tentative="1">
+      <w:start w:val="1"/>
+      <w:numFmt w:val="bullet"/>
+      <w:lvlText w:val="o"/>
+      <w:lvlJc w:val="left"/>
+      <w:pPr>
+        <w:ind w:left="2160" w:hanging="360"/>
+      </w:pPr>
+      <w:rPr>
+        <w:rFonts w:ascii="Courier New" w:hAnsi="Courier New" w:hint="default"/>
+      </w:rPr>
+    </w:lvl>
+    <w:lvl w:ilvl="2" w:tplc="04090005" w:tentative="1">
+      <w:start w:val="1"/>
+      <w:numFmt w:val="bullet"/>
+      <w:lvlText w:val=""/>
+      <w:lvlJc w:val="left"/>
+      <w:pPr>
+        <w:ind w:left="2880" w:hanging="360"/>
+      </w:pPr>
+      <w:rPr>
+        <w:rFonts w:ascii="Wingdings" w:hAnsi="Wingdings" w:hint="default"/>
+      </w:rPr>
+    </w:lvl>
+    <w:lvl w:ilvl="3" w:tplc="04090001" w:tentative="1">
+      <w:start w:val="1"/>
+      <w:numFmt w:val="bullet"/>
+      <w:lvlText w:val=""/>
+      <w:lvlJc w:val="left"/>
+      <w:pPr>
+        <w:ind w:left="3600" w:hanging="360"/>
+      </w:pPr>
+      <w:rPr>
+        <w:rFonts w:ascii="Symbol" w:hAnsi="Symbol" w:hint="default"/>
+      </w:rPr>
+    </w:lvl>
+    <w:lvl w:ilvl="4" w:tplc="04090003" w:tentative="1">
+      <w:start w:val="1"/>
+      <w:numFmt w:val="bullet"/>
+      <w:lvlText w:val="o"/>
+      <w:lvlJc w:val="left"/>
+      <w:pPr>
+        <w:ind w:left="4320" w:hanging="360"/>
+      </w:pPr>
+      <w:rPr>
+        <w:rFonts w:ascii="Courier New" w:hAnsi="Courier New" w:hint="default"/>
+      </w:rPr>
+    </w:lvl>
+    <w:lvl w:ilvl="5" w:tplc="04090005" w:tentative="1">
+      <w:start w:val="1"/>
+      <w:numFmt w:val="bullet"/>
+      <w:lvlText w:val=""/>
+      <w:lvlJc w:val="left"/>
+      <w:pPr>
+        <w:ind w:left="5040" w:hanging="360"/>
+      </w:pPr>
+      <w:rPr>
+        <w:rFonts w:ascii="Wingdings" w:hAnsi="Wingdings" w:hint="default"/>
+      </w:rPr>
+    </w:lvl>
+    <w:lvl w:ilvl="6" w:tplc="04090001" w:tentative="1">
+      <w:start w:val="1"/>
+      <w:numFmt w:val="bullet"/>
+      <w:lvlText w:val=""/>
+      <w:lvlJc w:val="left"/>
+      <w:pPr>
+        <w:ind w:left="5760" w:hanging="360"/>
+      </w:pPr>
+      <w:rPr>
+        <w:rFonts w:ascii="Symbol" w:hAnsi="Symbol" w:hint="default"/>
+      </w:rPr>
+    </w:lvl>
+    <w:lvl w:ilvl="7" w:tplc="04090003" w:tentative="1">
+      <w:start w:val="1"/>
+      <w:numFmt w:val="bullet"/>
+      <w:lvlText w:val="o"/>
+      <w:lvlJc w:val="left"/>
+      <w:pPr>
+        <w:ind w:left="6480" w:hanging="360"/>
+      </w:pPr>
+      <w:rPr>
+        <w:rFonts w:ascii="Courier New" w:hAnsi="Courier New" w:hint="default"/>
+      </w:rPr>
+    </w:lvl>
+    <w:lvl w:ilvl="8" w:tplc="04090005" w:tentative="1">
+      <w:start w:val="1"/>
+      <w:numFmt w:val="bullet"/>
+      <w:lvlText w:val=""/>
+      <w:lvlJc w:val="left"/>
+      <w:pPr>
+        <w:ind w:left="7200" w:hanging="360"/>
+      </w:pPr>
+      <w:rPr>
+        <w:rFonts w:ascii="Wingdings" w:hAnsi="Wingdings" w:hint="default"/>
+      </w:rPr>
+    </w:lvl>
+  </w:abstractNum>
+  <w:abstractNum w:abstractNumId="20">
     <w:nsid w:val="51CA02CF"/>
     <w:multiLevelType w:val="hybridMultilevel"/>
     <w:tmpl w:val="D138F946"/>
@@ -5013,7 +5704,156 @@
       </w:pPr>
     </w:lvl>
   </w:abstractNum>
-  <w:abstractNum w:abstractNumId="17">
+  <w:abstractNum w:abstractNumId="21">
+    <w:nsid w:val="530227BB"/>
+    <w:multiLevelType w:val="multilevel"/>
+    <w:tmpl w:val="DDE89096"/>
+    <w:lvl w:ilvl="0">
+      <w:start w:val="1"/>
+      <w:numFmt w:val="bullet"/>
+      <w:lvlText w:val=""/>
+      <w:lvlJc w:val="left"/>
+      <w:pPr>
+        <w:tabs>
+          <w:tab w:val="num" w:pos="720"/>
+        </w:tabs>
+        <w:ind w:left="720" w:hanging="360"/>
+      </w:pPr>
+      <w:rPr>
+        <w:rFonts w:ascii="Symbol" w:hAnsi="Symbol" w:hint="default"/>
+        <w:sz w:val="20"/>
+      </w:rPr>
+    </w:lvl>
+    <w:lvl w:ilvl="1" w:tentative="1">
+      <w:start w:val="1"/>
+      <w:numFmt w:val="bullet"/>
+      <w:lvlText w:val="o"/>
+      <w:lvlJc w:val="left"/>
+      <w:pPr>
+        <w:tabs>
+          <w:tab w:val="num" w:pos="1440"/>
+        </w:tabs>
+        <w:ind w:left="1440" w:hanging="360"/>
+      </w:pPr>
+      <w:rPr>
+        <w:rFonts w:ascii="Courier New" w:hAnsi="Courier New" w:hint="default"/>
+        <w:sz w:val="20"/>
+      </w:rPr>
+    </w:lvl>
+    <w:lvl w:ilvl="2" w:tentative="1">
+      <w:start w:val="1"/>
+      <w:numFmt w:val="bullet"/>
+      <w:lvlText w:val=""/>
+      <w:lvlJc w:val="left"/>
+      <w:pPr>
+        <w:tabs>
+          <w:tab w:val="num" w:pos="2160"/>
+        </w:tabs>
+        <w:ind w:left="2160" w:hanging="360"/>
+      </w:pPr>
+      <w:rPr>
+        <w:rFonts w:ascii="Wingdings" w:hAnsi="Wingdings" w:hint="default"/>
+        <w:sz w:val="20"/>
+      </w:rPr>
+    </w:lvl>
+    <w:lvl w:ilvl="3" w:tentative="1">
+      <w:start w:val="1"/>
+      <w:numFmt w:val="bullet"/>
+      <w:lvlText w:val=""/>
+      <w:lvlJc w:val="left"/>
+      <w:pPr>
+        <w:tabs>
+          <w:tab w:val="num" w:pos="2880"/>
+        </w:tabs>
+        <w:ind w:left="2880" w:hanging="360"/>
+      </w:pPr>
+      <w:rPr>
+        <w:rFonts w:ascii="Wingdings" w:hAnsi="Wingdings" w:hint="default"/>
+        <w:sz w:val="20"/>
+      </w:rPr>
+    </w:lvl>
+    <w:lvl w:ilvl="4" w:tentative="1">
+      <w:start w:val="1"/>
+      <w:numFmt w:val="bullet"/>
+      <w:lvlText w:val=""/>
+      <w:lvlJc w:val="left"/>
+      <w:pPr>
+        <w:tabs>
+          <w:tab w:val="num" w:pos="3600"/>
+        </w:tabs>
+        <w:ind w:left="3600" w:hanging="360"/>
+      </w:pPr>
+      <w:rPr>
+        <w:rFonts w:ascii="Wingdings" w:hAnsi="Wingdings" w:hint="default"/>
+        <w:sz w:val="20"/>
+      </w:rPr>
+    </w:lvl>
+    <w:lvl w:ilvl="5" w:tentative="1">
+      <w:start w:val="1"/>
+      <w:numFmt w:val="bullet"/>
+      <w:lvlText w:val=""/>
+      <w:lvlJc w:val="left"/>
+      <w:pPr>
+        <w:tabs>
+          <w:tab w:val="num" w:pos="4320"/>
+        </w:tabs>
+        <w:ind w:left="4320" w:hanging="360"/>
+      </w:pPr>
+      <w:rPr>
+        <w:rFonts w:ascii="Wingdings" w:hAnsi="Wingdings" w:hint="default"/>
+        <w:sz w:val="20"/>
+      </w:rPr>
+    </w:lvl>
+    <w:lvl w:ilvl="6" w:tentative="1">
+      <w:start w:val="1"/>
+      <w:numFmt w:val="bullet"/>
+      <w:lvlText w:val=""/>
+      <w:lvlJc w:val="left"/>
+      <w:pPr>
+        <w:tabs>
+          <w:tab w:val="num" w:pos="5040"/>
+        </w:tabs>
+        <w:ind w:left="5040" w:hanging="360"/>
+      </w:pPr>
+      <w:rPr>
+        <w:rFonts w:ascii="Wingdings" w:hAnsi="Wingdings" w:hint="default"/>
+        <w:sz w:val="20"/>
+      </w:rPr>
+    </w:lvl>
+    <w:lvl w:ilvl="7" w:tentative="1">
+      <w:start w:val="1"/>
+      <w:numFmt w:val="bullet"/>
+      <w:lvlText w:val=""/>
+      <w:lvlJc w:val="left"/>
+      <w:pPr>
+        <w:tabs>
+          <w:tab w:val="num" w:pos="5760"/>
+        </w:tabs>
+        <w:ind w:left="5760" w:hanging="360"/>
+      </w:pPr>
+      <w:rPr>
+        <w:rFonts w:ascii="Wingdings" w:hAnsi="Wingdings" w:hint="default"/>
+        <w:sz w:val="20"/>
+      </w:rPr>
+    </w:lvl>
+    <w:lvl w:ilvl="8" w:tentative="1">
+      <w:start w:val="1"/>
+      <w:numFmt w:val="bullet"/>
+      <w:lvlText w:val=""/>
+      <w:lvlJc w:val="left"/>
+      <w:pPr>
+        <w:tabs>
+          <w:tab w:val="num" w:pos="6480"/>
+        </w:tabs>
+        <w:ind w:left="6480" w:hanging="360"/>
+      </w:pPr>
+      <w:rPr>
+        <w:rFonts w:ascii="Wingdings" w:hAnsi="Wingdings" w:hint="default"/>
+        <w:sz w:val="20"/>
+      </w:rPr>
+    </w:lvl>
+  </w:abstractNum>
+  <w:abstractNum w:abstractNumId="22">
     <w:nsid w:val="5E411CE6"/>
     <w:multiLevelType w:val="hybridMultilevel"/>
     <w:tmpl w:val="916448FA"/>
@@ -5102,7 +5942,7 @@
       </w:pPr>
     </w:lvl>
   </w:abstractNum>
-  <w:abstractNum w:abstractNumId="18">
+  <w:abstractNum w:abstractNumId="23">
     <w:nsid w:val="686F3EAE"/>
     <w:multiLevelType w:val="hybridMultilevel"/>
     <w:tmpl w:val="E6420208"/>
@@ -5191,7 +6031,7 @@
       </w:pPr>
     </w:lvl>
   </w:abstractNum>
-  <w:abstractNum w:abstractNumId="19">
+  <w:abstractNum w:abstractNumId="24">
     <w:nsid w:val="6DAD6690"/>
     <w:multiLevelType w:val="hybridMultilevel"/>
     <w:tmpl w:val="32FC56AC"/>
@@ -5280,7 +6120,7 @@
       </w:pPr>
     </w:lvl>
   </w:abstractNum>
-  <w:abstractNum w:abstractNumId="20">
+  <w:abstractNum w:abstractNumId="25">
     <w:nsid w:val="6F3810F2"/>
     <w:multiLevelType w:val="hybridMultilevel"/>
     <w:tmpl w:val="A8B0E134"/>
@@ -5369,7 +6209,7 @@
       </w:pPr>
     </w:lvl>
   </w:abstractNum>
-  <w:abstractNum w:abstractNumId="21">
+  <w:abstractNum w:abstractNumId="26">
     <w:nsid w:val="768A4CD1"/>
     <w:multiLevelType w:val="hybridMultilevel"/>
     <w:tmpl w:val="A8B0E134"/>
@@ -5458,7 +6298,7 @@
       </w:pPr>
     </w:lvl>
   </w:abstractNum>
-  <w:abstractNum w:abstractNumId="22">
+  <w:abstractNum w:abstractNumId="27">
     <w:nsid w:val="7F2B787F"/>
     <w:multiLevelType w:val="hybridMultilevel"/>
     <w:tmpl w:val="B30AFA36"/>
@@ -5554,37 +6394,37 @@
     <w:abstractNumId w:val="5"/>
   </w:num>
   <w:num w:numId="3">
-    <w:abstractNumId w:val="13"/>
+    <w:abstractNumId w:val="16"/>
   </w:num>
   <w:num w:numId="4">
-    <w:abstractNumId w:val="17"/>
+    <w:abstractNumId w:val="22"/>
   </w:num>
   <w:num w:numId="5">
-    <w:abstractNumId w:val="19"/>
+    <w:abstractNumId w:val="24"/>
   </w:num>
   <w:num w:numId="6">
     <w:abstractNumId w:val="3"/>
   </w:num>
   <w:num w:numId="7">
-    <w:abstractNumId w:val="12"/>
+    <w:abstractNumId w:val="15"/>
   </w:num>
   <w:num w:numId="8">
     <w:abstractNumId w:val="7"/>
   </w:num>
   <w:num w:numId="9">
-    <w:abstractNumId w:val="22"/>
+    <w:abstractNumId w:val="27"/>
   </w:num>
   <w:num w:numId="10">
-    <w:abstractNumId w:val="9"/>
+    <w:abstractNumId w:val="11"/>
   </w:num>
   <w:num w:numId="11">
-    <w:abstractNumId w:val="10"/>
+    <w:abstractNumId w:val="13"/>
   </w:num>
   <w:num w:numId="12">
-    <w:abstractNumId w:val="11"/>
+    <w:abstractNumId w:val="14"/>
   </w:num>
   <w:num w:numId="13">
-    <w:abstractNumId w:val="14"/>
+    <w:abstractNumId w:val="17"/>
   </w:num>
   <w:num w:numId="14">
     <w:abstractNumId w:val="0"/>
@@ -5593,7 +6433,7 @@
     <w:abstractNumId w:val="6"/>
   </w:num>
   <w:num w:numId="16">
-    <w:abstractNumId w:val="8"/>
+    <w:abstractNumId w:val="10"/>
   </w:num>
   <w:num w:numId="17">
     <w:abstractNumId w:val="1"/>
@@ -5602,19 +6442,34 @@
     <w:abstractNumId w:val="4"/>
   </w:num>
   <w:num w:numId="19">
+    <w:abstractNumId w:val="23"/>
+  </w:num>
+  <w:num w:numId="20">
+    <w:abstractNumId w:val="26"/>
+  </w:num>
+  <w:num w:numId="21">
+    <w:abstractNumId w:val="20"/>
+  </w:num>
+  <w:num w:numId="22">
+    <w:abstractNumId w:val="25"/>
+  </w:num>
+  <w:num w:numId="23">
     <w:abstractNumId w:val="18"/>
   </w:num>
-  <w:num w:numId="20">
+  <w:num w:numId="24">
+    <w:abstractNumId w:val="12"/>
+  </w:num>
+  <w:num w:numId="25">
+    <w:abstractNumId w:val="19"/>
+  </w:num>
+  <w:num w:numId="26">
+    <w:abstractNumId w:val="8"/>
+  </w:num>
+  <w:num w:numId="27">
+    <w:abstractNumId w:val="9"/>
+  </w:num>
+  <w:num w:numId="28">
     <w:abstractNumId w:val="21"/>
-  </w:num>
-  <w:num w:numId="21">
-    <w:abstractNumId w:val="16"/>
-  </w:num>
-  <w:num w:numId="22">
-    <w:abstractNumId w:val="20"/>
-  </w:num>
-  <w:num w:numId="23">
-    <w:abstractNumId w:val="15"/>
   </w:num>
 </w:numbering>
 </file>
@@ -6655,6 +7510,25 @@
       <w:lang w:val="fr-FR" w:eastAsia="fr-FR"/>
     </w:rPr>
   </w:style>
+  <w:style w:type="paragraph" w:styleId="NormalWeb">
+    <w:name w:val="Normal (Web)"/>
+    <w:basedOn w:val="Normal"/>
+    <w:uiPriority w:val="99"/>
+    <w:rsid w:val="003A2941"/>
+    <w:pPr>
+      <w:suppressAutoHyphens/>
+      <w:autoSpaceDN w:val="0"/>
+      <w:spacing w:before="100" w:after="100" w:line="240" w:lineRule="auto"/>
+      <w:textAlignment w:val="baseline"/>
+    </w:pPr>
+    <w:rPr>
+      <w:rFonts w:ascii="Times New Roman" w:eastAsia="Times New Roman" w:hAnsi="Times New Roman" w:cs="Times New Roman"/>
+      <w:color w:val="auto"/>
+      <w:sz w:val="24"/>
+      <w:szCs w:val="24"/>
+      <w:lang w:eastAsia="fr-FR"/>
+    </w:rPr>
+  </w:style>
 </w:styles>
 </file>
 
@@ -7694,6 +8568,25 @@
       <w:lang w:val="fr-FR" w:eastAsia="fr-FR"/>
     </w:rPr>
   </w:style>
+  <w:style w:type="paragraph" w:styleId="NormalWeb">
+    <w:name w:val="Normal (Web)"/>
+    <w:basedOn w:val="Normal"/>
+    <w:uiPriority w:val="99"/>
+    <w:rsid w:val="003A2941"/>
+    <w:pPr>
+      <w:suppressAutoHyphens/>
+      <w:autoSpaceDN w:val="0"/>
+      <w:spacing w:before="100" w:after="100" w:line="240" w:lineRule="auto"/>
+      <w:textAlignment w:val="baseline"/>
+    </w:pPr>
+    <w:rPr>
+      <w:rFonts w:ascii="Times New Roman" w:eastAsia="Times New Roman" w:hAnsi="Times New Roman" w:cs="Times New Roman"/>
+      <w:color w:val="auto"/>
+      <w:sz w:val="24"/>
+      <w:szCs w:val="24"/>
+      <w:lang w:eastAsia="fr-FR"/>
+    </w:rPr>
+  </w:style>
 </w:styles>
 </file>
 
@@ -7821,7 +8714,7 @@
     <w:charset w:val="4E"/>
     <w:family w:val="auto"/>
     <w:pitch w:val="variable"/>
-    <w:sig w:usb0="00000001" w:usb1="08070000" w:usb2="00000010" w:usb3="00000000" w:csb0="00020000" w:csb1="00000000"/>
+    <w:sig w:usb0="E00002FF" w:usb1="6AC7FDFB" w:usb2="00000012" w:usb3="00000000" w:csb0="0002009F" w:csb1="00000000"/>
   </w:font>
   <w:font w:name="Wingdings 2">
     <w:panose1 w:val="05020102010507070707"/>
@@ -7865,6 +8758,13 @@
     <w:pitch w:val="variable"/>
     <w:sig w:usb0="E10002FF" w:usb1="4000ACFF" w:usb2="00000009" w:usb3="00000000" w:csb0="0000019F" w:csb1="00000000"/>
   </w:font>
+  <w:font w:name="Georgia">
+    <w:panose1 w:val="02040502050405020303"/>
+    <w:charset w:val="00"/>
+    <w:family w:val="auto"/>
+    <w:pitch w:val="variable"/>
+    <w:sig w:usb0="00000003" w:usb1="00000000" w:usb2="00000000" w:usb3="00000000" w:csb0="00000001" w:csb1="00000000"/>
+  </w:font>
   <w:font w:name="Arial">
     <w:panose1 w:val="020B0604020202020204"/>
     <w:charset w:val="00"/>
@@ -7883,13 +8783,13 @@
     <w:charset w:val="4E"/>
     <w:family w:val="auto"/>
     <w:pitch w:val="variable"/>
-    <w:sig w:usb0="00000001" w:usb1="08070000" w:usb2="00000010" w:usb3="00000000" w:csb0="00020000" w:csb1="00000000"/>
+    <w:sig w:usb0="E00002FF" w:usb1="6AC7FDFB" w:usb2="00000012" w:usb3="00000000" w:csb0="0002009F" w:csb1="00000000"/>
   </w:font>
   <w:font w:name="ＭＳ ゴシック">
     <w:charset w:val="4E"/>
     <w:family w:val="auto"/>
     <w:pitch w:val="variable"/>
-    <w:sig w:usb0="00000001" w:usb1="08070000" w:usb2="00000010" w:usb3="00000000" w:csb0="00020000" w:csb1="00000000"/>
+    <w:sig w:usb0="E00002FF" w:usb1="6AC7FDFB" w:usb2="00000012" w:usb3="00000000" w:csb0="0002009F" w:csb1="00000000"/>
   </w:font>
 </w:fonts>
 </file>
@@ -8722,7 +9622,7 @@
 </file>
 
 <file path=customXml/itemProps6.xml><?xml version="1.0" encoding="utf-8"?>
-<ds:datastoreItem xmlns:ds="http://schemas.openxmlformats.org/officeDocument/2006/customXml" ds:itemID="{B221E38C-B329-F74C-9B90-438E82D1CBF0}">
+<ds:datastoreItem xmlns:ds="http://schemas.openxmlformats.org/officeDocument/2006/customXml" ds:itemID="{004B80AE-F366-9643-BE79-54390FCF83DE}">
   <ds:schemaRefs>
     <ds:schemaRef ds:uri="http://schemas.openxmlformats.org/officeDocument/2006/bibliography"/>
   </ds:schemaRefs>

</xml_diff>

<commit_message>
-- Petite MAJ du rapport -- Script pour intégrer disqus dans culture-me -- Ne fonctionnera que lorsque l'on aura déployer : en théorie !!
</commit_message>
<xml_diff>
--- a/Rapport AAR.docx
+++ b/Rapport AAR.docx
@@ -1779,7 +1779,15 @@
         <w:t>La projet consiste à réaliser une application web d’évaluations de produits culturels (</w:t>
       </w:r>
       <w:r>
-        <w:t>albums de musique, films ou DVDs, jeux vidéo, livres) qui propose à ses utilisateurs de donner leur avis (par des notes et des commentaires) sur de tels produits, récents ou non</w:t>
+        <w:t xml:space="preserve">albums de musique, films ou </w:t>
+      </w:r>
+      <w:proofErr w:type="spellStart"/>
+      <w:r>
+        <w:t>DVDs</w:t>
+      </w:r>
+      <w:proofErr w:type="spellEnd"/>
+      <w:r>
+        <w:t>, jeux vidéo, livres) qui propose à ses utilisateurs de donner leur avis (par des notes et des commentaires) sur de tels produits, récents ou non</w:t>
       </w:r>
       <w:r>
         <w:t>.</w:t>
@@ -2091,7 +2099,43 @@
           <w:sz w:val="24"/>
           <w:szCs w:val="24"/>
         </w:rPr>
-        <w:t xml:space="preserve"> Pour la gestion de versions de code source, nous avons publié nos sources sur un repository « Google Project Hosting » et utilisé SVN. </w:t>
+        <w:t xml:space="preserve"> Pour la gestion de versions de code source, nous avons publié nos sources sur un </w:t>
+      </w:r>
+      <w:proofErr w:type="spellStart"/>
+      <w:r>
+        <w:rPr>
+          <w:rFonts w:ascii="Times New Roman" w:eastAsia="Calibri" w:hAnsi="Times New Roman"/>
+          <w:sz w:val="24"/>
+          <w:szCs w:val="24"/>
+        </w:rPr>
+        <w:t>repository</w:t>
+      </w:r>
+      <w:proofErr w:type="spellEnd"/>
+      <w:r>
+        <w:rPr>
+          <w:rFonts w:ascii="Times New Roman" w:eastAsia="Calibri" w:hAnsi="Times New Roman"/>
+          <w:sz w:val="24"/>
+          <w:szCs w:val="24"/>
+        </w:rPr>
+        <w:t xml:space="preserve"> « Google Project </w:t>
+      </w:r>
+      <w:proofErr w:type="spellStart"/>
+      <w:r>
+        <w:rPr>
+          <w:rFonts w:ascii="Times New Roman" w:eastAsia="Calibri" w:hAnsi="Times New Roman"/>
+          <w:sz w:val="24"/>
+          <w:szCs w:val="24"/>
+        </w:rPr>
+        <w:t>Hosting</w:t>
+      </w:r>
+      <w:proofErr w:type="spellEnd"/>
+      <w:r>
+        <w:rPr>
+          <w:rFonts w:ascii="Times New Roman" w:eastAsia="Calibri" w:hAnsi="Times New Roman"/>
+          <w:sz w:val="24"/>
+          <w:szCs w:val="24"/>
+        </w:rPr>
+        <w:t xml:space="preserve"> » et utilisé SVN. </w:t>
       </w:r>
     </w:p>
     <w:p>
@@ -2166,10 +2210,19 @@
           <w:sz w:val="24"/>
           <w:szCs w:val="24"/>
         </w:rPr>
-        <w:t>Mamadou BAH Sarifou</w:t>
+        <w:t xml:space="preserve">Mamadou BAH </w:t>
+      </w:r>
+      <w:proofErr w:type="spellStart"/>
+      <w:r>
+        <w:rPr>
+          <w:sz w:val="24"/>
+          <w:szCs w:val="24"/>
+        </w:rPr>
+        <w:t>Sarifou</w:t>
       </w:r>
       <w:bookmarkEnd w:id="6"/>
       <w:bookmarkEnd w:id="7"/>
+      <w:proofErr w:type="spellEnd"/>
     </w:p>
     <w:p>
       <w:pPr>
@@ -2387,7 +2440,15 @@
         </w:numPr>
       </w:pPr>
       <w:r>
-        <w:t>L’administrateur : L’administrateur aura pour rôle de gérer le peuplement de la base de donnée qui sera en fait géré par tâche « cron ».</w:t>
+        <w:t>L’administrateur : L’administrateur aura pour rôle de gérer le peuplement de la base de donnée qui sera en fait géré par tâche « </w:t>
+      </w:r>
+      <w:proofErr w:type="spellStart"/>
+      <w:r>
+        <w:t>cron</w:t>
+      </w:r>
+      <w:proofErr w:type="spellEnd"/>
+      <w:r>
+        <w:t> ».</w:t>
       </w:r>
     </w:p>
     <w:p>
@@ -2643,10 +2704,23 @@
     </w:p>
     <w:p>
       <w:r>
-        <w:t>= JEE/AppEngine</w:t>
-      </w:r>
-      <w:r>
-        <w:t xml:space="preserve">/HTML 5/ JSP / CSS3 / JS / JQUERY / RestFull </w:t>
+        <w:t>= JEE/</w:t>
+      </w:r>
+      <w:proofErr w:type="spellStart"/>
+      <w:r>
+        <w:t>AppEngine</w:t>
+      </w:r>
+      <w:proofErr w:type="spellEnd"/>
+      <w:r>
+        <w:t xml:space="preserve">/HTML 5/ JSP / CSS3 / JS / JQUERY / </w:t>
+      </w:r>
+      <w:proofErr w:type="spellStart"/>
+      <w:r>
+        <w:t>RestFull</w:t>
+      </w:r>
+      <w:proofErr w:type="spellEnd"/>
+      <w:r>
+        <w:t xml:space="preserve"> </w:t>
       </w:r>
     </w:p>
     <w:p>
@@ -2661,6 +2735,7 @@
           <w:u w:val="single"/>
         </w:rPr>
       </w:pPr>
+      <w:proofErr w:type="spellStart"/>
       <w:r>
         <w:rPr>
           <w:u w:val="single"/>
@@ -2671,7 +2746,14 @@
         <w:rPr>
           <w:u w:val="single"/>
         </w:rPr>
-        <w:t xml:space="preserve">EE </w:t>
+        <w:t>EE</w:t>
+      </w:r>
+      <w:proofErr w:type="spellEnd"/>
+      <w:r>
+        <w:rPr>
+          <w:u w:val="single"/>
+        </w:rPr>
+        <w:t xml:space="preserve"> </w:t>
       </w:r>
       <w:r>
         <w:rPr>
@@ -2692,6 +2774,7 @@
         </w:rPr>
         <w:t xml:space="preserve">Java Enterprise Edition, ou Java EE (anciennement J2EE), est une </w:t>
       </w:r>
+      <w:proofErr w:type="spellStart"/>
       <w:r>
         <w:rPr>
           <w:rFonts w:ascii="Times New Roman" w:hAnsi="Times New Roman"/>
@@ -2706,7 +2789,16 @@
           <w:sz w:val="24"/>
           <w:szCs w:val="24"/>
         </w:rPr>
-        <w:t xml:space="preserve">plus particulièrement destinée aux applications d’entreprise. Ces applications sont considérées dans une approche </w:t>
+        <w:t>plus</w:t>
+      </w:r>
+      <w:proofErr w:type="spellEnd"/>
+      <w:r>
+        <w:rPr>
+          <w:rFonts w:ascii="Times New Roman" w:hAnsi="Times New Roman"/>
+          <w:sz w:val="24"/>
+          <w:szCs w:val="24"/>
+        </w:rPr>
+        <w:t xml:space="preserve"> particulièrement destinée aux applications d’entreprise. Ces applications sont considérées dans une approche </w:t>
       </w:r>
       <w:hyperlink r:id="rId14" w:anchor="Architecture_.C3.A0_3_niveaux" w:tooltip="Client-serveur" w:history="1">
         <w:r>
@@ -2802,7 +2894,12 @@
         <w:jc w:val="both"/>
       </w:pPr>
       <w:r>
-        <w:t>Subversion est un système de gestion de versions des fichiers d’un projet. Il a plusieurs fonctions :</w:t>
+        <w:t>Subversion est un système de gestion de versions des fichiers d’un projet. Il a plu</w:t>
+      </w:r>
+      <w:bookmarkStart w:id="15" w:name="_GoBack"/>
+      <w:bookmarkEnd w:id="15"/>
+      <w:r>
+        <w:t>sieurs fonctions :</w:t>
       </w:r>
     </w:p>
     <w:p>
@@ -2878,6 +2975,16 @@
         <w:t xml:space="preserve"> </w:t>
       </w:r>
       <w:r>
+        <w:rPr>
+          <w:rFonts w:ascii="Georgia" w:eastAsia="Times New Roman" w:hAnsi="Georgia" w:cs="Times New Roman"/>
+          <w:color w:val="000000"/>
+          <w:sz w:val="27"/>
+          <w:szCs w:val="27"/>
+          <w:shd w:val="clear" w:color="auto" w:fill="FFFFFF"/>
+        </w:rPr>
+        <w:t xml:space="preserve"> </w:t>
+      </w:r>
+      <w:r>
         <w:t>P</w:t>
       </w:r>
       <w:r>
@@ -2894,8 +3001,12 @@
       <w:r>
         <w:t xml:space="preserve"> </w:t>
       </w:r>
-      <w:bookmarkStart w:id="15" w:name="_GoBack"/>
-      <w:bookmarkEnd w:id="15"/>
+      <w:r>
+        <w:t>P</w:t>
+      </w:r>
+      <w:r>
+        <w:t>ermettre à des utilisateurs distincts et souvent distants de travailler ensemble sur les mêmes fichiers</w:t>
+      </w:r>
     </w:p>
     <w:p>
       <w:pPr>
@@ -2918,7 +3029,6 @@
         <w:jc w:val="both"/>
       </w:pPr>
       <w:r>
-        <w:lastRenderedPageBreak/>
         <w:t>MAVEN</w:t>
       </w:r>
       <w:r>
@@ -2935,8 +3045,13 @@
         <w:jc w:val="both"/>
       </w:pPr>
       <w:r>
-        <w:t>API Restfull</w:t>
-      </w:r>
+        <w:t xml:space="preserve">API </w:t>
+      </w:r>
+      <w:proofErr w:type="spellStart"/>
+      <w:r>
+        <w:t>Restfull</w:t>
+      </w:r>
+      <w:proofErr w:type="spellEnd"/>
     </w:p>
     <w:p>
       <w:pPr>
@@ -3060,24 +3175,58 @@
       <w:r>
         <w:t xml:space="preserve"> </w:t>
       </w:r>
-      <w:r>
-        <w:t xml:space="preserve">schéma appli </w:t>
+      <w:proofErr w:type="gramStart"/>
+      <w:r>
+        <w:t>schéma</w:t>
+      </w:r>
+      <w:proofErr w:type="gramEnd"/>
+      <w:r>
+        <w:t xml:space="preserve"> appli </w:t>
       </w:r>
       <w:r>
         <w:t>en ligne</w:t>
       </w:r>
       <w:r>
-        <w:t xml:space="preserve"> (GAPPEngine) </w:t>
-      </w:r>
-      <w:r>
-        <w:t>+ Cron tâche planifié en fond</w:t>
+        <w:t xml:space="preserve"> (</w:t>
+      </w:r>
+      <w:proofErr w:type="spellStart"/>
+      <w:r>
+        <w:t>GAPPEngine</w:t>
+      </w:r>
+      <w:proofErr w:type="spellEnd"/>
+      <w:r>
+        <w:t xml:space="preserve">) </w:t>
+      </w:r>
+      <w:r>
+        <w:t xml:space="preserve">+ </w:t>
+      </w:r>
+      <w:proofErr w:type="spellStart"/>
+      <w:r>
+        <w:t>Cron</w:t>
+      </w:r>
+      <w:proofErr w:type="spellEnd"/>
+      <w:r>
+        <w:t xml:space="preserve"> tâche planifié en fond</w:t>
       </w:r>
       <w:r>
         <w:t xml:space="preserve">+ Architecture Servlet JSP </w:t>
       </w:r>
       <w:r>
-        <w:t>+ récupération restfull api tomato</w:t>
-      </w:r>
+        <w:t xml:space="preserve">+ récupération </w:t>
+      </w:r>
+      <w:proofErr w:type="spellStart"/>
+      <w:r>
+        <w:t>restfull</w:t>
+      </w:r>
+      <w:proofErr w:type="spellEnd"/>
+      <w:r>
+        <w:t xml:space="preserve"> api </w:t>
+      </w:r>
+      <w:proofErr w:type="spellStart"/>
+      <w:r>
+        <w:t>tomato</w:t>
+      </w:r>
+      <w:proofErr w:type="spellEnd"/>
     </w:p>
     <w:p>
       <w:pPr>
@@ -3120,12 +3269,33 @@
         <w:t xml:space="preserve"> </w:t>
       </w:r>
       <w:r>
-        <w:t>Système d’exploitation : Mac OSX Mavericks 10.9</w:t>
+        <w:t xml:space="preserve">Système d’exploitation : Mac OSX </w:t>
+      </w:r>
+      <w:proofErr w:type="spellStart"/>
+      <w:r>
+        <w:t>Mavericks</w:t>
+      </w:r>
+      <w:proofErr w:type="spellEnd"/>
+      <w:r>
+        <w:t xml:space="preserve"> 10.9</w:t>
       </w:r>
     </w:p>
     <w:p>
-      <w:r>
-        <w:t>Sarifou BAH : Système d’exploitation : Mac OSX Mavericks 10.9</w:t>
+      <w:proofErr w:type="spellStart"/>
+      <w:r>
+        <w:t>Sarifou</w:t>
+      </w:r>
+      <w:proofErr w:type="spellEnd"/>
+      <w:r>
+        <w:t xml:space="preserve"> BAH : Système d’exploitation : Mac OSX </w:t>
+      </w:r>
+      <w:proofErr w:type="spellStart"/>
+      <w:r>
+        <w:t>Mavericks</w:t>
+      </w:r>
+      <w:proofErr w:type="spellEnd"/>
+      <w:r>
+        <w:t xml:space="preserve"> 10.9</w:t>
       </w:r>
     </w:p>
     <w:p/>
@@ -3160,7 +3330,21 @@
         <w:rPr>
           <w:u w:val="single"/>
         </w:rPr>
-        <w:t xml:space="preserve">Google AppEngine Server 1.9.5 </w:t>
+        <w:t xml:space="preserve">Google </w:t>
+      </w:r>
+      <w:proofErr w:type="spellStart"/>
+      <w:r>
+        <w:rPr>
+          <w:u w:val="single"/>
+        </w:rPr>
+        <w:t>AppEngine</w:t>
+      </w:r>
+      <w:proofErr w:type="spellEnd"/>
+      <w:r>
+        <w:rPr>
+          <w:u w:val="single"/>
+        </w:rPr>
+        <w:t xml:space="preserve"> Server 1.9.5 </w:t>
       </w:r>
       <w:r>
         <w:rPr>
@@ -3171,6 +3355,7 @@
     </w:p>
     <w:p>
       <w:r>
+        <w:lastRenderedPageBreak/>
         <w:t>Plateforme d’hébergement d’applications web basé sur les serveurs de Google, supportant le langage Java.</w:t>
       </w:r>
     </w:p>
@@ -3184,7 +3369,6 @@
       </w:pPr>
       <w:bookmarkStart w:id="20" w:name="_Toc264841632"/>
       <w:r>
-        <w:lastRenderedPageBreak/>
         <w:t>Modèle de donnée</w:t>
       </w:r>
       <w:r>
@@ -3233,7 +3417,15 @@
         <w:t xml:space="preserve">Pour démarrer le projet, on </w:t>
       </w:r>
       <w:r>
-        <w:t xml:space="preserve">crée un projet de type « Maven » </w:t>
+        <w:t>crée un projet de type « </w:t>
+      </w:r>
+      <w:proofErr w:type="spellStart"/>
+      <w:r>
+        <w:t>Maven</w:t>
+      </w:r>
+      <w:proofErr w:type="spellEnd"/>
+      <w:r>
+        <w:t xml:space="preserve"> » </w:t>
       </w:r>
       <w:r>
         <w:t>avec l’</w:t>
@@ -3363,7 +3555,7 @@
       <w:rPr>
         <w:noProof/>
       </w:rPr>
-      <w:t>5</w:t>
+      <w:t>1</w:t>
     </w:r>
     <w:r>
       <w:rPr>
@@ -9622,7 +9814,7 @@
 </file>
 
 <file path=customXml/itemProps6.xml><?xml version="1.0" encoding="utf-8"?>
-<ds:datastoreItem xmlns:ds="http://schemas.openxmlformats.org/officeDocument/2006/customXml" ds:itemID="{004B80AE-F366-9643-BE79-54390FCF83DE}">
+<ds:datastoreItem xmlns:ds="http://schemas.openxmlformats.org/officeDocument/2006/customXml" ds:itemID="{7A46207F-A321-5841-9876-AFDFFBE0AB35}">
   <ds:schemaRefs>
     <ds:schemaRef ds:uri="http://schemas.openxmlformats.org/officeDocument/2006/bibliography"/>
   </ds:schemaRefs>

</xml_diff>